<commit_message>
Minors change in report
Mostly corrections.
</commit_message>
<xml_diff>
--- a/data/resources/model_fr_FR.docx
+++ b/data/resources/model_fr_FR.docx
@@ -1,6 +1,6 @@
 
 <file path=word/document.xml><?xml version="1.0" encoding="utf-8"?>
-<w:document xmlns:wpc="http://schemas.microsoft.com/office/word/2010/wordprocessingCanvas" xmlns:mc="http://schemas.openxmlformats.org/markup-compatibility/2006" xmlns:o="urn:schemas-microsoft-com:office:office" xmlns:r="http://schemas.openxmlformats.org/officeDocument/2006/relationships" xmlns:m="http://schemas.openxmlformats.org/officeDocument/2006/math" xmlns:v="urn:schemas-microsoft-com:vml" xmlns:wp14="http://schemas.microsoft.com/office/word/2010/wordprocessingDrawing" xmlns:wp="http://schemas.openxmlformats.org/drawingml/2006/wordprocessingDrawing" xmlns:w10="urn:schemas-microsoft-com:office:word" xmlns:w="http://schemas.openxmlformats.org/wordprocessingml/2006/main" xmlns:w14="http://schemas.microsoft.com/office/word/2010/wordml" xmlns:w15="http://schemas.microsoft.com/office/word/2012/wordml" xmlns:wpg="http://schemas.microsoft.com/office/word/2010/wordprocessingGroup" xmlns:wpi="http://schemas.microsoft.com/office/word/2010/wordprocessingInk" xmlns:wne="http://schemas.microsoft.com/office/word/2006/wordml" xmlns:wps="http://schemas.microsoft.com/office/word/2010/wordprocessingShape" mc:Ignorable="w14 w15 wp14">
+<w:document xmlns:wpc="http://schemas.microsoft.com/office/word/2010/wordprocessingCanvas" xmlns:cx="http://schemas.microsoft.com/office/drawing/2014/chartex" xmlns:mc="http://schemas.openxmlformats.org/markup-compatibility/2006" xmlns:o="urn:schemas-microsoft-com:office:office" xmlns:r="http://schemas.openxmlformats.org/officeDocument/2006/relationships" xmlns:m="http://schemas.openxmlformats.org/officeDocument/2006/math" xmlns:v="urn:schemas-microsoft-com:vml" xmlns:wp14="http://schemas.microsoft.com/office/word/2010/wordprocessingDrawing" xmlns:wp="http://schemas.openxmlformats.org/drawingml/2006/wordprocessingDrawing" xmlns:w10="urn:schemas-microsoft-com:office:word" xmlns:w="http://schemas.openxmlformats.org/wordprocessingml/2006/main" xmlns:w14="http://schemas.microsoft.com/office/word/2010/wordml" xmlns:w15="http://schemas.microsoft.com/office/word/2012/wordml" xmlns:w16se="http://schemas.microsoft.com/office/word/2015/wordml/symex" xmlns:wpg="http://schemas.microsoft.com/office/word/2010/wordprocessingGroup" xmlns:wpi="http://schemas.microsoft.com/office/word/2010/wordprocessingInk" xmlns:wne="http://schemas.microsoft.com/office/word/2006/wordml" xmlns:wps="http://schemas.microsoft.com/office/word/2010/wordprocessingShape" mc:Ignorable="w14 w15 w16se wp14">
   <w:body>
     <w:p>
       <w:pPr>
@@ -16,7 +16,7 @@
         <w:rPr>
           <w:noProof/>
           <w:sz w:val="18"/>
-          <w:lang w:val="fr-BE" w:eastAsia="fr-BE" w:bidi="ar-SA"/>
+          <w:lang w:eastAsia="fr-LU" w:bidi="ar-SA"/>
         </w:rPr>
         <w:drawing>
           <wp:anchor distT="0" distB="0" distL="114300" distR="114300" simplePos="0" relativeHeight="251654144" behindDoc="1" locked="0" layoutInCell="1" allowOverlap="1" wp14:anchorId="1B46EB6A" wp14:editId="0AC1FCA1">
@@ -226,7 +226,7 @@
     </w:p>
     <w:p>
       <w:pPr>
-        <w:pStyle w:val="Titre"/>
+        <w:pStyle w:val="Titre10"/>
       </w:pPr>
       <w:r>
         <w:t>${COMPANY}</w:t>
@@ -235,7 +235,7 @@
     <w:p/>
     <w:p>
       <w:pPr>
-        <w:pStyle w:val="Subtitle"/>
+        <w:pStyle w:val="Sous-titre"/>
       </w:pPr>
       <w:r>
         <w:t>Sécurité de l'information</w:t>
@@ -635,7 +635,7 @@
     </w:p>
     <w:p>
       <w:pPr>
-        <w:pStyle w:val="TOC1"/>
+        <w:pStyle w:val="TM1"/>
         <w:tabs>
           <w:tab w:val="left" w:pos="440"/>
         </w:tabs>
@@ -725,16 +725,15 @@
       </w:r>
       <w:r>
         <w:rPr>
+          <w:noProof/>
+        </w:rPr>
+        <w:fldChar w:fldCharType="separate"/>
+      </w:r>
+      <w:r>
+        <w:rPr>
           <w:rFonts w:hint="eastAsia"/>
           <w:noProof/>
         </w:rPr>
-        <w:fldChar w:fldCharType="separate"/>
-      </w:r>
-      <w:r>
-        <w:rPr>
-          <w:rFonts w:hint="eastAsia"/>
-          <w:noProof/>
-        </w:rPr>
         <w:t>2</w:t>
       </w:r>
       <w:r>
@@ -746,7 +745,7 @@
     </w:p>
     <w:p>
       <w:pPr>
-        <w:pStyle w:val="TOC2"/>
+        <w:pStyle w:val="TM2"/>
         <w:tabs>
           <w:tab w:val="left" w:pos="880"/>
         </w:tabs>
@@ -807,16 +806,15 @@
       </w:r>
       <w:r>
         <w:rPr>
+          <w:noProof/>
+        </w:rPr>
+        <w:fldChar w:fldCharType="separate"/>
+      </w:r>
+      <w:r>
+        <w:rPr>
           <w:rFonts w:hint="eastAsia"/>
           <w:noProof/>
         </w:rPr>
-        <w:fldChar w:fldCharType="separate"/>
-      </w:r>
-      <w:r>
-        <w:rPr>
-          <w:rFonts w:hint="eastAsia"/>
-          <w:noProof/>
-        </w:rPr>
         <w:t>2</w:t>
       </w:r>
       <w:r>
@@ -828,7 +826,7 @@
     </w:p>
     <w:p>
       <w:pPr>
-        <w:pStyle w:val="TOC2"/>
+        <w:pStyle w:val="TM2"/>
         <w:tabs>
           <w:tab w:val="left" w:pos="880"/>
         </w:tabs>
@@ -889,16 +887,15 @@
       </w:r>
       <w:r>
         <w:rPr>
+          <w:noProof/>
+        </w:rPr>
+        <w:fldChar w:fldCharType="separate"/>
+      </w:r>
+      <w:r>
+        <w:rPr>
           <w:rFonts w:hint="eastAsia"/>
           <w:noProof/>
         </w:rPr>
-        <w:fldChar w:fldCharType="separate"/>
-      </w:r>
-      <w:r>
-        <w:rPr>
-          <w:rFonts w:hint="eastAsia"/>
-          <w:noProof/>
-        </w:rPr>
         <w:t>2</w:t>
       </w:r>
       <w:r>
@@ -910,7 +907,7 @@
     </w:p>
     <w:p>
       <w:pPr>
-        <w:pStyle w:val="TOC2"/>
+        <w:pStyle w:val="TM2"/>
         <w:tabs>
           <w:tab w:val="left" w:pos="880"/>
         </w:tabs>
@@ -971,16 +968,15 @@
       </w:r>
       <w:r>
         <w:rPr>
+          <w:noProof/>
+        </w:rPr>
+        <w:fldChar w:fldCharType="separate"/>
+      </w:r>
+      <w:r>
+        <w:rPr>
           <w:rFonts w:hint="eastAsia"/>
           <w:noProof/>
         </w:rPr>
-        <w:fldChar w:fldCharType="separate"/>
-      </w:r>
-      <w:r>
-        <w:rPr>
-          <w:rFonts w:hint="eastAsia"/>
-          <w:noProof/>
-        </w:rPr>
         <w:t>3</w:t>
       </w:r>
       <w:r>
@@ -992,7 +988,7 @@
     </w:p>
     <w:p>
       <w:pPr>
-        <w:pStyle w:val="TOC1"/>
+        <w:pStyle w:val="TM1"/>
         <w:tabs>
           <w:tab w:val="left" w:pos="440"/>
         </w:tabs>
@@ -1057,16 +1053,15 @@
       </w:r>
       <w:r>
         <w:rPr>
+          <w:noProof/>
+        </w:rPr>
+        <w:fldChar w:fldCharType="separate"/>
+      </w:r>
+      <w:r>
+        <w:rPr>
           <w:rFonts w:hint="eastAsia"/>
           <w:noProof/>
         </w:rPr>
-        <w:fldChar w:fldCharType="separate"/>
-      </w:r>
-      <w:r>
-        <w:rPr>
-          <w:rFonts w:hint="eastAsia"/>
-          <w:noProof/>
-        </w:rPr>
         <w:t>4</w:t>
       </w:r>
       <w:r>
@@ -1078,7 +1073,7 @@
     </w:p>
     <w:p>
       <w:pPr>
-        <w:pStyle w:val="TOC2"/>
+        <w:pStyle w:val="TM2"/>
         <w:tabs>
           <w:tab w:val="left" w:pos="880"/>
         </w:tabs>
@@ -1139,16 +1134,15 @@
       </w:r>
       <w:r>
         <w:rPr>
+          <w:noProof/>
+        </w:rPr>
+        <w:fldChar w:fldCharType="separate"/>
+      </w:r>
+      <w:r>
+        <w:rPr>
           <w:rFonts w:hint="eastAsia"/>
           <w:noProof/>
         </w:rPr>
-        <w:fldChar w:fldCharType="separate"/>
-      </w:r>
-      <w:r>
-        <w:rPr>
-          <w:rFonts w:hint="eastAsia"/>
-          <w:noProof/>
-        </w:rPr>
         <w:t>4</w:t>
       </w:r>
       <w:r>
@@ -1160,7 +1154,7 @@
     </w:p>
     <w:p>
       <w:pPr>
-        <w:pStyle w:val="TOC2"/>
+        <w:pStyle w:val="TM2"/>
         <w:tabs>
           <w:tab w:val="left" w:pos="880"/>
         </w:tabs>
@@ -1221,16 +1215,15 @@
       </w:r>
       <w:r>
         <w:rPr>
+          <w:noProof/>
+        </w:rPr>
+        <w:fldChar w:fldCharType="separate"/>
+      </w:r>
+      <w:r>
+        <w:rPr>
           <w:rFonts w:hint="eastAsia"/>
           <w:noProof/>
         </w:rPr>
-        <w:fldChar w:fldCharType="separate"/>
-      </w:r>
-      <w:r>
-        <w:rPr>
-          <w:rFonts w:hint="eastAsia"/>
-          <w:noProof/>
-        </w:rPr>
         <w:t>4</w:t>
       </w:r>
       <w:r>
@@ -1242,7 +1235,7 @@
     </w:p>
     <w:p>
       <w:pPr>
-        <w:pStyle w:val="TOC2"/>
+        <w:pStyle w:val="TM2"/>
         <w:tabs>
           <w:tab w:val="left" w:pos="880"/>
         </w:tabs>
@@ -1303,16 +1296,15 @@
       </w:r>
       <w:r>
         <w:rPr>
+          <w:noProof/>
+        </w:rPr>
+        <w:fldChar w:fldCharType="separate"/>
+      </w:r>
+      <w:r>
+        <w:rPr>
           <w:rFonts w:hint="eastAsia"/>
           <w:noProof/>
         </w:rPr>
-        <w:fldChar w:fldCharType="separate"/>
-      </w:r>
-      <w:r>
-        <w:rPr>
-          <w:rFonts w:hint="eastAsia"/>
-          <w:noProof/>
-        </w:rPr>
         <w:t>5</w:t>
       </w:r>
       <w:r>
@@ -1324,7 +1316,7 @@
     </w:p>
     <w:p>
       <w:pPr>
-        <w:pStyle w:val="TOC2"/>
+        <w:pStyle w:val="TM2"/>
         <w:tabs>
           <w:tab w:val="left" w:pos="880"/>
         </w:tabs>
@@ -1385,16 +1377,15 @@
       </w:r>
       <w:r>
         <w:rPr>
+          <w:noProof/>
+        </w:rPr>
+        <w:fldChar w:fldCharType="separate"/>
+      </w:r>
+      <w:r>
+        <w:rPr>
           <w:rFonts w:hint="eastAsia"/>
           <w:noProof/>
         </w:rPr>
-        <w:fldChar w:fldCharType="separate"/>
-      </w:r>
-      <w:r>
-        <w:rPr>
-          <w:rFonts w:hint="eastAsia"/>
-          <w:noProof/>
-        </w:rPr>
         <w:t>6</w:t>
       </w:r>
       <w:r>
@@ -1406,7 +1397,7 @@
     </w:p>
     <w:p>
       <w:pPr>
-        <w:pStyle w:val="TOC1"/>
+        <w:pStyle w:val="TM1"/>
         <w:rPr>
           <w:rFonts w:asciiTheme="minorHAnsi" w:eastAsiaTheme="minorEastAsia" w:hAnsiTheme="minorHAnsi" w:cstheme="minorBidi"/>
           <w:b w:val="0"/>
@@ -1449,16 +1440,15 @@
       </w:r>
       <w:r>
         <w:rPr>
+          <w:noProof/>
+        </w:rPr>
+        <w:fldChar w:fldCharType="separate"/>
+      </w:r>
+      <w:r>
+        <w:rPr>
           <w:rFonts w:hint="eastAsia"/>
           <w:noProof/>
         </w:rPr>
-        <w:fldChar w:fldCharType="separate"/>
-      </w:r>
-      <w:r>
-        <w:rPr>
-          <w:rFonts w:hint="eastAsia"/>
-          <w:noProof/>
-        </w:rPr>
         <w:t>7</w:t>
       </w:r>
       <w:r>
@@ -1470,7 +1460,7 @@
     </w:p>
     <w:p>
       <w:pPr>
-        <w:pStyle w:val="TOC1"/>
+        <w:pStyle w:val="TM1"/>
         <w:rPr>
           <w:rFonts w:asciiTheme="minorHAnsi" w:eastAsiaTheme="minorEastAsia" w:hAnsiTheme="minorHAnsi" w:cstheme="minorBidi"/>
           <w:b w:val="0"/>
@@ -1513,16 +1503,15 @@
       </w:r>
       <w:r>
         <w:rPr>
+          <w:noProof/>
+        </w:rPr>
+        <w:fldChar w:fldCharType="separate"/>
+      </w:r>
+      <w:r>
+        <w:rPr>
           <w:rFonts w:hint="eastAsia"/>
           <w:noProof/>
         </w:rPr>
-        <w:fldChar w:fldCharType="separate"/>
-      </w:r>
-      <w:r>
-        <w:rPr>
-          <w:rFonts w:hint="eastAsia"/>
-          <w:noProof/>
-        </w:rPr>
         <w:t>11</w:t>
       </w:r>
       <w:r>
@@ -1534,7 +1523,7 @@
     </w:p>
     <w:p>
       <w:pPr>
-        <w:pStyle w:val="TOC2"/>
+        <w:pStyle w:val="TM2"/>
         <w:rPr>
           <w:rFonts w:asciiTheme="minorHAnsi" w:eastAsiaTheme="minorEastAsia" w:hAnsiTheme="minorHAnsi" w:cstheme="minorBidi"/>
           <w:smallCaps w:val="0"/>
@@ -1575,65 +1564,63 @@
       </w:r>
       <w:r>
         <w:rPr>
+          <w:noProof/>
+        </w:rPr>
+        <w:fldChar w:fldCharType="separate"/>
+      </w:r>
+      <w:r>
+        <w:rPr>
           <w:rFonts w:hint="eastAsia"/>
           <w:noProof/>
         </w:rPr>
-        <w:fldChar w:fldCharType="separate"/>
-      </w:r>
-      <w:r>
+        <w:t>11</w:t>
+      </w:r>
+      <w:r>
+        <w:rPr>
+          <w:noProof/>
+        </w:rPr>
+        <w:fldChar w:fldCharType="end"/>
+      </w:r>
+    </w:p>
+    <w:p>
+      <w:pPr>
+        <w:pStyle w:val="TM2"/>
         <w:rPr>
           <w:rFonts w:hint="eastAsia"/>
           <w:noProof/>
         </w:rPr>
-        <w:t>11</w:t>
-      </w:r>
+      </w:pPr>
       <w:r>
         <w:rPr>
           <w:noProof/>
         </w:rPr>
-        <w:fldChar w:fldCharType="end"/>
-      </w:r>
-    </w:p>
-    <w:p>
-      <w:pPr>
-        <w:pStyle w:val="TOC2"/>
-        <w:rPr>
-          <w:rFonts w:hint="eastAsia"/>
+        <w:t>Légende du tableau d’évaluation détaillé</w:t>
+      </w:r>
+      <w:r>
+        <w:rPr>
           <w:noProof/>
         </w:rPr>
-      </w:pPr>
+        <w:tab/>
+      </w:r>
       <w:r>
         <w:rPr>
           <w:noProof/>
         </w:rPr>
-        <w:t>Légende du tableau d’évaluation détaillé</w:t>
+        <w:fldChar w:fldCharType="begin"/>
       </w:r>
       <w:r>
         <w:rPr>
           <w:noProof/>
         </w:rPr>
-        <w:tab/>
+        <w:instrText xml:space="preserve"> PAGEREF _Toc457204246 \h </w:instrText>
       </w:r>
       <w:r>
         <w:rPr>
           <w:noProof/>
         </w:rPr>
-        <w:fldChar w:fldCharType="begin"/>
-      </w:r>
-      <w:r>
-        <w:rPr>
-          <w:noProof/>
-        </w:rPr>
-        <w:instrText xml:space="preserve"> PAGEREF _Toc457204246 \h </w:instrText>
-      </w:r>
-      <w:r>
-        <w:rPr>
-          <w:noProof/>
-        </w:rPr>
-      </w:r>
-      <w:r>
-        <w:rPr>
-          <w:rFonts w:hint="eastAsia"/>
+      </w:r>
+      <w:r>
+        <w:rPr>
           <w:noProof/>
         </w:rPr>
         <w:fldChar w:fldCharType="separate"/>
@@ -1674,7 +1661,7 @@
     </w:p>
     <w:p>
       <w:pPr>
-        <w:pStyle w:val="Heading1"/>
+        <w:pStyle w:val="Titre1"/>
       </w:pPr>
       <w:r>
         <w:rPr>
@@ -1686,8 +1673,6 @@
         <w:fldChar w:fldCharType="end"/>
       </w:r>
       <w:bookmarkStart w:id="0" w:name="_Toc457204234"/>
-      <w:bookmarkStart w:id="1" w:name="_GoBack"/>
-      <w:bookmarkEnd w:id="1"/>
       <w:r>
         <w:t>Introduction</w:t>
       </w:r>
@@ -1695,11 +1680,30 @@
     </w:p>
     <w:p>
       <w:pPr>
-        <w:pStyle w:val="Heading2"/>
-      </w:pPr>
-      <w:bookmarkStart w:id="2" w:name="_Toc457204235"/>
+        <w:pStyle w:val="Titre2"/>
+      </w:pPr>
+      <w:bookmarkStart w:id="1" w:name="_Toc457204235"/>
       <w:r>
         <w:t>Présentation de l’organisme</w:t>
+      </w:r>
+      <w:bookmarkEnd w:id="1"/>
+    </w:p>
+    <w:p>
+      <w:pPr>
+        <w:pStyle w:val="Textbody"/>
+      </w:pPr>
+      <w:r>
+        <w:t>${ORGANIZATION_INFORMATION}</w:t>
+      </w:r>
+    </w:p>
+    <w:p>
+      <w:pPr>
+        <w:pStyle w:val="Titre2"/>
+        <w:ind w:left="450" w:hanging="450"/>
+      </w:pPr>
+      <w:bookmarkStart w:id="2" w:name="_Toc457204236"/>
+      <w:r>
+        <w:t>Avertissement</w:t>
       </w:r>
       <w:bookmarkEnd w:id="2"/>
     </w:p>
@@ -1708,17 +1712,85 @@
         <w:pStyle w:val="Textbody"/>
       </w:pPr>
       <w:r>
-        <w:t>${ORGANIZATION_INFORMATION}</w:t>
+        <w:t xml:space="preserve">Le Diagnostic CASES réalisé à la demande du Client, a pour objectif d’apprécier la maturité d’une organisation </w:t>
+      </w:r>
+      <w:r>
+        <w:t>au regard des</w:t>
+      </w:r>
+      <w:r>
+        <w:t xml:space="preserve"> bonnes pratiques applicables en matière de la sécurité de l'information. </w:t>
       </w:r>
     </w:p>
     <w:p>
       <w:pPr>
-        <w:pStyle w:val="Heading2"/>
-        <w:ind w:left="450" w:hanging="450"/>
-      </w:pPr>
-      <w:bookmarkStart w:id="3" w:name="_Toc457204236"/>
-      <w:r>
-        <w:t>Avertissement</w:t>
+        <w:pStyle w:val="Textbody"/>
+      </w:pPr>
+      <w:r>
+        <w:t>Le présent document, basé sur le Diagnostic CASES, est destiné à l’usage exclusif du client. Il est à ce titre confidentiel.</w:t>
+      </w:r>
+    </w:p>
+    <w:p>
+      <w:pPr>
+        <w:pStyle w:val="Textbody"/>
+      </w:pPr>
+      <w:r>
+        <w:t xml:space="preserve">Au vu de la méthodologie employée et de la durée très limitée de l’entretien (2h) </w:t>
+      </w:r>
+      <w:r>
+        <w:t>re</w:t>
+      </w:r>
+      <w:r>
+        <w:t>tenu</w:t>
+      </w:r>
+      <w:r>
+        <w:t>es</w:t>
+      </w:r>
+      <w:r>
+        <w:t xml:space="preserve"> pour le Diagnostic, il est entendu par les Parties que l’ensemble des résultats ne peut en aucune manière être exhaustif. À ce titre, l’appréciation du risque réel ou la liste des risques et vulnérabilités détectés sont basées sur les informations fournies par le Client et/ou ses représentants. L’analyse issue de cette appréc</w:t>
+      </w:r>
+      <w:r>
+        <w:t xml:space="preserve">iation ne peut engager le </w:t>
+      </w:r>
+      <w:r>
+        <w:t>consultant sécurité</w:t>
+      </w:r>
+      <w:r>
+        <w:t xml:space="preserve"> pour tout</w:t>
+      </w:r>
+      <w:r>
+        <w:t>e omission ou erreur qui serai</w:t>
+      </w:r>
+      <w:r>
+        <w:t>t due</w:t>
+      </w:r>
+      <w:r>
+        <w:t xml:space="preserve"> </w:t>
+      </w:r>
+      <w:r>
+        <w:t>à des tiers ou non.</w:t>
+      </w:r>
+    </w:p>
+    <w:p>
+      <w:pPr>
+        <w:pStyle w:val="Textbody"/>
+      </w:pPr>
+      <w:r>
+        <w:t>Le Diagnostic CASES peut éventuellement fournir de</w:t>
+      </w:r>
+      <w:r>
+        <w:t>s recommandations (voir Annexe A</w:t>
+      </w:r>
+      <w:r>
+        <w:t>, pour explications). Il est entendu par les parties que les recommandations ne sont ni exclusives ni exhaustives.</w:t>
+      </w:r>
+    </w:p>
+    <w:p>
+      <w:pPr>
+        <w:pStyle w:val="Titre2"/>
+      </w:pPr>
+      <w:bookmarkStart w:id="3" w:name="_Toc457204237"/>
+      <w:r>
+        <w:t>Répartition sectorielle des contrôles</w:t>
       </w:r>
       <w:bookmarkEnd w:id="3"/>
     </w:p>
@@ -1727,75 +1799,9 @@
         <w:pStyle w:val="Textbody"/>
       </w:pPr>
       <w:r>
-        <w:t xml:space="preserve">Le Diagnostic CASES réalisé à la demande du Client, a pour objectif d’apprécier la maturité d’une organisation eu regard aux bonnes pratiques applicables en matière de la sécurité de l'information. </w:t>
-      </w:r>
-    </w:p>
-    <w:p>
-      <w:pPr>
-        <w:pStyle w:val="Textbody"/>
-      </w:pPr>
-      <w:r>
-        <w:t>Le présent document, basé sur le Diagnostic CASES, est destiné à l’usage exclusif du client. Il est à ce titre confidentiel.</w:t>
-      </w:r>
-    </w:p>
-    <w:p>
-      <w:pPr>
-        <w:pStyle w:val="Textbody"/>
-      </w:pPr>
-      <w:r>
-        <w:t>Au vu de la méthodologie employée et de la durée très limitée de l’entretien (2h) tenu pour le Diagnostic, il est entendu par les Parties que l’ensemble des résultats ne peut en aucune manière être exhaustif. À ce titre, l’appréciation du risque réel ou la liste des risques et vulnérabilités détectés sont basées sur les informations fournies par le Client et/ou ses représentants. L’analyse issue de cette appréc</w:t>
-      </w:r>
-      <w:r>
-        <w:t xml:space="preserve">iation ne peut engager </w:t>
-      </w:r>
-      <w:r>
-        <w:t xml:space="preserve">le </w:t>
-      </w:r>
-      <w:r>
-        <w:t>consultant sécurité</w:t>
-      </w:r>
-      <w:r>
-        <w:t xml:space="preserve"> pour toute omission ou erreur qui seraient due</w:t>
-      </w:r>
-      <w:r>
-        <w:t xml:space="preserve">s </w:t>
-      </w:r>
-      <w:r>
-        <w:t>à des tiers ou non.</w:t>
-      </w:r>
-    </w:p>
-    <w:p>
-      <w:pPr>
-        <w:pStyle w:val="Textbody"/>
-      </w:pPr>
-      <w:r>
-        <w:t>Le Diagnostic CASES peut éventuellement fournir de</w:t>
-      </w:r>
-      <w:r>
-        <w:t>s recommandations (voir Annexe A</w:t>
-      </w:r>
-      <w:r>
-        <w:t>, pour explications). Il est entendu par les parties que les recommandations ne sont ni exclusives ni exhaustives.</w:t>
-      </w:r>
-    </w:p>
-    <w:p>
-      <w:pPr>
-        <w:pStyle w:val="Heading2"/>
-      </w:pPr>
-      <w:bookmarkStart w:id="4" w:name="_Toc457204237"/>
-      <w:r>
-        <w:t>Répartition sectorielle des contrôles</w:t>
-      </w:r>
-      <w:bookmarkEnd w:id="4"/>
-    </w:p>
-    <w:p>
-      <w:pPr>
-        <w:pStyle w:val="Textbody"/>
-      </w:pPr>
-      <w:r>
         <w:rPr>
           <w:noProof/>
-          <w:lang w:val="fr-BE" w:eastAsia="fr-BE" w:bidi="ar-SA"/>
+          <w:lang w:eastAsia="fr-LU" w:bidi="ar-SA"/>
         </w:rPr>
         <mc:AlternateContent>
           <mc:Choice Requires="wpg">
@@ -1916,52 +1922,52 @@
     </w:p>
     <w:p>
       <w:pPr>
-        <w:pStyle w:val="Heading1"/>
-      </w:pPr>
-      <w:bookmarkStart w:id="5" w:name="_Toc457204238"/>
+        <w:pStyle w:val="Titre1"/>
+      </w:pPr>
+      <w:bookmarkStart w:id="4" w:name="_Toc457204238"/>
       <w:r>
         <w:lastRenderedPageBreak/>
         <w:t>Résultat</w:t>
       </w:r>
       <w:r>
         <w:t xml:space="preserve"> du Diagnostic CASES</w:t>
+      </w:r>
+      <w:bookmarkEnd w:id="4"/>
+    </w:p>
+    <w:p>
+      <w:pPr>
+        <w:pStyle w:val="Titre2"/>
+      </w:pPr>
+      <w:bookmarkStart w:id="5" w:name="_Toc457204239"/>
+      <w:r>
+        <w:t>Synthèse</w:t>
       </w:r>
       <w:bookmarkEnd w:id="5"/>
     </w:p>
     <w:p>
       <w:pPr>
-        <w:pStyle w:val="Heading2"/>
-      </w:pPr>
-      <w:bookmarkStart w:id="6" w:name="_Toc457204239"/>
-      <w:r>
-        <w:t>Synthèse</w:t>
+        <w:pStyle w:val="Textbody"/>
+      </w:pPr>
+      <w:r>
+        <w:t>${EVALUATION_SYNTHESYS}</w:t>
+      </w:r>
+    </w:p>
+    <w:p>
+      <w:pPr>
+        <w:pStyle w:val="Titre2"/>
+      </w:pPr>
+      <w:bookmarkStart w:id="6" w:name="_Toc457204240"/>
+      <w:r>
+        <w:t>É</w:t>
+      </w:r>
+      <w:r>
+        <w:t>volution de la maturité</w:t>
       </w:r>
       <w:bookmarkEnd w:id="6"/>
     </w:p>
     <w:p>
       <w:pPr>
         <w:pStyle w:val="Textbody"/>
-      </w:pPr>
-      <w:r>
-        <w:t>${EVALUATION_SYNTHESYS}</w:t>
-      </w:r>
-    </w:p>
-    <w:p>
-      <w:pPr>
-        <w:pStyle w:val="Heading2"/>
-      </w:pPr>
-      <w:bookmarkStart w:id="7" w:name="_Toc457204240"/>
-      <w:r>
-        <w:t>É</w:t>
-      </w:r>
-      <w:r>
-        <w:t>volution de la maturité</w:t>
-      </w:r>
-      <w:bookmarkEnd w:id="7"/>
-    </w:p>
-    <w:p>
-      <w:pPr>
-        <w:pStyle w:val="Textbody"/>
         <w:ind w:left="2824"/>
         <w:rPr>
           <w:b/>
@@ -1972,7 +1978,7 @@
       <w:r>
         <w:rPr>
           <w:noProof/>
-          <w:lang w:val="fr-BE" w:eastAsia="fr-BE" w:bidi="ar-SA"/>
+          <w:lang w:eastAsia="fr-LU" w:bidi="ar-SA"/>
         </w:rPr>
         <w:drawing>
           <wp:anchor distT="0" distB="0" distL="0" distR="0" simplePos="0" relativeHeight="55918934" behindDoc="0" locked="0" layoutInCell="1" allowOverlap="1" wp14:anchorId="7AC8C2B4" wp14:editId="02E262AA">
@@ -2111,9 +2117,9 @@
     </w:p>
     <w:p>
       <w:pPr>
-        <w:pStyle w:val="Heading2"/>
-      </w:pPr>
-      <w:bookmarkStart w:id="8" w:name="_Toc457204241"/>
+        <w:pStyle w:val="Titre2"/>
+      </w:pPr>
+      <w:bookmarkStart w:id="7" w:name="_Toc457204241"/>
       <w:r>
         <w:lastRenderedPageBreak/>
         <w:t>Vision de la conform</w:t>
@@ -2121,7 +2127,7 @@
       <w:r>
         <w:t>ité par domaine de la sécurité</w:t>
       </w:r>
-      <w:bookmarkEnd w:id="8"/>
+      <w:bookmarkEnd w:id="7"/>
     </w:p>
     <w:p>
       <w:pPr>
@@ -2139,7 +2145,7 @@
           <w:bCs/>
           <w:noProof/>
           <w:sz w:val="24"/>
-          <w:lang w:val="fr-BE" w:eastAsia="fr-BE" w:bidi="ar-SA"/>
+          <w:lang w:eastAsia="fr-LU" w:bidi="ar-SA"/>
         </w:rPr>
         <mc:AlternateContent>
           <mc:Choice Requires="wpg">
@@ -2259,7 +2265,7 @@
     </w:p>
     <w:tbl>
       <w:tblPr>
-        <w:tblStyle w:val="TableGrid"/>
+        <w:tblStyle w:val="Grilledutableau"/>
         <w:tblpPr w:leftFromText="144" w:rightFromText="144" w:vertAnchor="page" w:horzAnchor="margin" w:tblpXSpec="center" w:tblpY="8209"/>
         <w:tblW w:w="6322" w:type="dxa"/>
         <w:tblBorders>
@@ -3103,22 +3109,24 @@
     </w:p>
     <w:p>
       <w:pPr>
-        <w:pStyle w:val="Heading2"/>
-      </w:pPr>
-      <w:bookmarkStart w:id="9" w:name="_Toc457204242"/>
+        <w:pStyle w:val="Titre2"/>
+      </w:pPr>
+      <w:bookmarkStart w:id="8" w:name="_Toc457204242"/>
       <w:r>
         <w:lastRenderedPageBreak/>
         <w:t>Tableau des recommandations</w:t>
       </w:r>
-      <w:bookmarkEnd w:id="9"/>
+      <w:bookmarkEnd w:id="8"/>
     </w:p>
     <w:p>
       <w:pPr>
         <w:pStyle w:val="Textbody"/>
       </w:pPr>
       <w:r>
-        <w:t>La table suivante représente, la liste des recommandations formulées. Elle est ordonnée par gravité, puis par coût direct à prévoir, car certaines mesures organisationnelles ne coûtent que du temps interne de mise en œuvre.</w:t>
-      </w:r>
+        <w:t>La table suivante représente, la liste des recommandations formulées. Elle est ordonnée par gravité, puis par ordre d’importance selon l’appréciation du consultant sécurité, car certaines mesures semblent parfois plus importantes que d’autres, voire moins coûteuses et faciles à implémenter.</w:t>
+      </w:r>
+      <w:bookmarkStart w:id="9" w:name="_GoBack"/>
+      <w:bookmarkEnd w:id="9"/>
     </w:p>
     <w:p>
       <w:pPr>
@@ -3451,7 +3459,7 @@
           </w:tcPr>
           <w:p>
             <w:pPr>
-              <w:pStyle w:val="List"/>
+              <w:pStyle w:val="Liste"/>
               <w:ind w:right="0"/>
               <w:rPr>
                 <w:rFonts w:ascii="Century Schoolbook L" w:hAnsi="Century Schoolbook L" w:hint="eastAsia"/>
@@ -3651,7 +3659,7 @@
     </w:p>
     <w:p>
       <w:pPr>
-        <w:pStyle w:val="Heading1"/>
+        <w:pStyle w:val="Titre1"/>
         <w:numPr>
           <w:ilvl w:val="0"/>
           <w:numId w:val="0"/>
@@ -8517,7 +8525,7 @@
     </w:p>
     <w:p>
       <w:pPr>
-        <w:pStyle w:val="Heading1"/>
+        <w:pStyle w:val="Titre1"/>
         <w:numPr>
           <w:ilvl w:val="0"/>
           <w:numId w:val="0"/>
@@ -8533,7 +8541,7 @@
     </w:p>
     <w:p>
       <w:pPr>
-        <w:pStyle w:val="Heading2"/>
+        <w:pStyle w:val="Titre2"/>
         <w:numPr>
           <w:ilvl w:val="0"/>
           <w:numId w:val="0"/>
@@ -8646,7 +8654,7 @@
     </w:p>
     <w:p>
       <w:pPr>
-        <w:pStyle w:val="Heading2"/>
+        <w:pStyle w:val="Titre2"/>
         <w:numPr>
           <w:ilvl w:val="0"/>
           <w:numId w:val="0"/>
@@ -9529,7 +9537,7 @@
 </file>
 
 <file path=word/endnotes.xml><?xml version="1.0" encoding="utf-8"?>
-<w:endnotes xmlns:wpc="http://schemas.microsoft.com/office/word/2010/wordprocessingCanvas" xmlns:mc="http://schemas.openxmlformats.org/markup-compatibility/2006" xmlns:o="urn:schemas-microsoft-com:office:office" xmlns:r="http://schemas.openxmlformats.org/officeDocument/2006/relationships" xmlns:m="http://schemas.openxmlformats.org/officeDocument/2006/math" xmlns:v="urn:schemas-microsoft-com:vml" xmlns:wp14="http://schemas.microsoft.com/office/word/2010/wordprocessingDrawing" xmlns:wp="http://schemas.openxmlformats.org/drawingml/2006/wordprocessingDrawing" xmlns:w10="urn:schemas-microsoft-com:office:word" xmlns:w="http://schemas.openxmlformats.org/wordprocessingml/2006/main" xmlns:w14="http://schemas.microsoft.com/office/word/2010/wordml" xmlns:w15="http://schemas.microsoft.com/office/word/2012/wordml" xmlns:wpg="http://schemas.microsoft.com/office/word/2010/wordprocessingGroup" xmlns:wpi="http://schemas.microsoft.com/office/word/2010/wordprocessingInk" xmlns:wne="http://schemas.microsoft.com/office/word/2006/wordml" xmlns:wps="http://schemas.microsoft.com/office/word/2010/wordprocessingShape" mc:Ignorable="w14 w15 wp14">
+<w:endnotes xmlns:wpc="http://schemas.microsoft.com/office/word/2010/wordprocessingCanvas" xmlns:cx="http://schemas.microsoft.com/office/drawing/2014/chartex" xmlns:mc="http://schemas.openxmlformats.org/markup-compatibility/2006" xmlns:o="urn:schemas-microsoft-com:office:office" xmlns:r="http://schemas.openxmlformats.org/officeDocument/2006/relationships" xmlns:m="http://schemas.openxmlformats.org/officeDocument/2006/math" xmlns:v="urn:schemas-microsoft-com:vml" xmlns:wp14="http://schemas.microsoft.com/office/word/2010/wordprocessingDrawing" xmlns:wp="http://schemas.openxmlformats.org/drawingml/2006/wordprocessingDrawing" xmlns:w10="urn:schemas-microsoft-com:office:word" xmlns:w="http://schemas.openxmlformats.org/wordprocessingml/2006/main" xmlns:w14="http://schemas.microsoft.com/office/word/2010/wordml" xmlns:w15="http://schemas.microsoft.com/office/word/2012/wordml" xmlns:w16se="http://schemas.microsoft.com/office/word/2015/wordml/symex" xmlns:wpg="http://schemas.microsoft.com/office/word/2010/wordprocessingGroup" xmlns:wpi="http://schemas.microsoft.com/office/word/2010/wordprocessingInk" xmlns:wne="http://schemas.microsoft.com/office/word/2006/wordml" xmlns:wps="http://schemas.microsoft.com/office/word/2010/wordprocessingShape" mc:Ignorable="w14 w15 w16se wp14">
   <w:endnote w:type="separator" w:id="-1">
     <w:p>
       <w:r>
@@ -9548,7 +9556,7 @@
 </file>
 
 <file path=word/footer1.xml><?xml version="1.0" encoding="utf-8"?>
-<w:ftr xmlns:wpc="http://schemas.microsoft.com/office/word/2010/wordprocessingCanvas" xmlns:mc="http://schemas.openxmlformats.org/markup-compatibility/2006" xmlns:o="urn:schemas-microsoft-com:office:office" xmlns:r="http://schemas.openxmlformats.org/officeDocument/2006/relationships" xmlns:m="http://schemas.openxmlformats.org/officeDocument/2006/math" xmlns:v="urn:schemas-microsoft-com:vml" xmlns:wp14="http://schemas.microsoft.com/office/word/2010/wordprocessingDrawing" xmlns:wp="http://schemas.openxmlformats.org/drawingml/2006/wordprocessingDrawing" xmlns:w10="urn:schemas-microsoft-com:office:word" xmlns:w="http://schemas.openxmlformats.org/wordprocessingml/2006/main" xmlns:w14="http://schemas.microsoft.com/office/word/2010/wordml" xmlns:w15="http://schemas.microsoft.com/office/word/2012/wordml" xmlns:wpg="http://schemas.microsoft.com/office/word/2010/wordprocessingGroup" xmlns:wpi="http://schemas.microsoft.com/office/word/2010/wordprocessingInk" xmlns:wne="http://schemas.microsoft.com/office/word/2006/wordml" xmlns:wps="http://schemas.microsoft.com/office/word/2010/wordprocessingShape" mc:Ignorable="w14 w15 wp14">
+<w:ftr xmlns:wpc="http://schemas.microsoft.com/office/word/2010/wordprocessingCanvas" xmlns:cx="http://schemas.microsoft.com/office/drawing/2014/chartex" xmlns:mc="http://schemas.openxmlformats.org/markup-compatibility/2006" xmlns:o="urn:schemas-microsoft-com:office:office" xmlns:r="http://schemas.openxmlformats.org/officeDocument/2006/relationships" xmlns:m="http://schemas.openxmlformats.org/officeDocument/2006/math" xmlns:v="urn:schemas-microsoft-com:vml" xmlns:wp14="http://schemas.microsoft.com/office/word/2010/wordprocessingDrawing" xmlns:wp="http://schemas.openxmlformats.org/drawingml/2006/wordprocessingDrawing" xmlns:w10="urn:schemas-microsoft-com:office:word" xmlns:w="http://schemas.openxmlformats.org/wordprocessingml/2006/main" xmlns:w14="http://schemas.microsoft.com/office/word/2010/wordml" xmlns:w15="http://schemas.microsoft.com/office/word/2012/wordml" xmlns:w16se="http://schemas.microsoft.com/office/word/2015/wordml/symex" xmlns:wpg="http://schemas.microsoft.com/office/word/2010/wordprocessingGroup" xmlns:wpi="http://schemas.microsoft.com/office/word/2010/wordprocessingInk" xmlns:wne="http://schemas.microsoft.com/office/word/2006/wordml" xmlns:wps="http://schemas.microsoft.com/office/word/2010/wordprocessingShape" mc:Ignorable="w14 w15 w16se wp14">
   <w:p>
     <w:pPr>
       <w:pStyle w:val="Footerright"/>
@@ -9561,7 +9569,7 @@
       <w:rPr>
         <w:i/>
         <w:noProof/>
-        <w:lang w:val="fr-BE" w:eastAsia="fr-BE" w:bidi="ar-SA"/>
+        <w:lang w:eastAsia="fr-LU" w:bidi="ar-SA"/>
       </w:rPr>
       <w:drawing>
         <wp:anchor distT="0" distB="0" distL="0" distR="0" simplePos="0" relativeHeight="251694080" behindDoc="0" locked="0" layoutInCell="1" allowOverlap="1" wp14:anchorId="6B6FED23" wp14:editId="3FE9548C">
@@ -9631,7 +9639,7 @@
         <w:color w:val="00000A"/>
         <w:kern w:val="0"/>
         <w:sz w:val="20"/>
-        <w:lang w:val="fr-BE" w:eastAsia="fr-BE" w:bidi="ar-SA"/>
+        <w:lang w:eastAsia="fr-LU" w:bidi="ar-SA"/>
       </w:rPr>
       <mc:AlternateContent>
         <mc:Choice Requires="wps">
@@ -9705,7 +9713,7 @@
       <w:rPr>
         <w:noProof/>
       </w:rPr>
-      <w:t>3</w:t>
+      <w:t>6</w:t>
     </w:r>
     <w:r>
       <w:fldChar w:fldCharType="end"/>
@@ -9744,10 +9752,10 @@
 </file>
 
 <file path=word/footer2.xml><?xml version="1.0" encoding="utf-8"?>
-<w:ftr xmlns:wpc="http://schemas.microsoft.com/office/word/2010/wordprocessingCanvas" xmlns:mc="http://schemas.openxmlformats.org/markup-compatibility/2006" xmlns:o="urn:schemas-microsoft-com:office:office" xmlns:r="http://schemas.openxmlformats.org/officeDocument/2006/relationships" xmlns:m="http://schemas.openxmlformats.org/officeDocument/2006/math" xmlns:v="urn:schemas-microsoft-com:vml" xmlns:wp14="http://schemas.microsoft.com/office/word/2010/wordprocessingDrawing" xmlns:wp="http://schemas.openxmlformats.org/drawingml/2006/wordprocessingDrawing" xmlns:w10="urn:schemas-microsoft-com:office:word" xmlns:w="http://schemas.openxmlformats.org/wordprocessingml/2006/main" xmlns:w14="http://schemas.microsoft.com/office/word/2010/wordml" xmlns:w15="http://schemas.microsoft.com/office/word/2012/wordml" xmlns:wpg="http://schemas.microsoft.com/office/word/2010/wordprocessingGroup" xmlns:wpi="http://schemas.microsoft.com/office/word/2010/wordprocessingInk" xmlns:wne="http://schemas.microsoft.com/office/word/2006/wordml" xmlns:wps="http://schemas.microsoft.com/office/word/2010/wordprocessingShape" mc:Ignorable="w14 w15 wp14">
+<w:ftr xmlns:wpc="http://schemas.microsoft.com/office/word/2010/wordprocessingCanvas" xmlns:cx="http://schemas.microsoft.com/office/drawing/2014/chartex" xmlns:mc="http://schemas.openxmlformats.org/markup-compatibility/2006" xmlns:o="urn:schemas-microsoft-com:office:office" xmlns:r="http://schemas.openxmlformats.org/officeDocument/2006/relationships" xmlns:m="http://schemas.openxmlformats.org/officeDocument/2006/math" xmlns:v="urn:schemas-microsoft-com:vml" xmlns:wp14="http://schemas.microsoft.com/office/word/2010/wordprocessingDrawing" xmlns:wp="http://schemas.openxmlformats.org/drawingml/2006/wordprocessingDrawing" xmlns:w10="urn:schemas-microsoft-com:office:word" xmlns:w="http://schemas.openxmlformats.org/wordprocessingml/2006/main" xmlns:w14="http://schemas.microsoft.com/office/word/2010/wordml" xmlns:w15="http://schemas.microsoft.com/office/word/2012/wordml" xmlns:w16se="http://schemas.microsoft.com/office/word/2015/wordml/symex" xmlns:wpg="http://schemas.microsoft.com/office/word/2010/wordprocessingGroup" xmlns:wpi="http://schemas.microsoft.com/office/word/2010/wordprocessingInk" xmlns:wne="http://schemas.microsoft.com/office/word/2006/wordml" xmlns:wps="http://schemas.microsoft.com/office/word/2010/wordprocessingShape" mc:Ignorable="w14 w15 w16se wp14">
   <w:p>
     <w:pPr>
-      <w:pStyle w:val="Footer"/>
+      <w:pStyle w:val="Pieddepage"/>
       <w:pBdr>
         <w:top w:val="none" w:sz="0" w:space="0" w:color="auto"/>
         <w:left w:val="none" w:sz="0" w:space="0" w:color="auto"/>
@@ -9760,7 +9768,7 @@
 </file>
 
 <file path=word/footer3.xml><?xml version="1.0" encoding="utf-8"?>
-<w:ftr xmlns:wpc="http://schemas.microsoft.com/office/word/2010/wordprocessingCanvas" xmlns:mc="http://schemas.openxmlformats.org/markup-compatibility/2006" xmlns:o="urn:schemas-microsoft-com:office:office" xmlns:r="http://schemas.openxmlformats.org/officeDocument/2006/relationships" xmlns:m="http://schemas.openxmlformats.org/officeDocument/2006/math" xmlns:v="urn:schemas-microsoft-com:vml" xmlns:wp14="http://schemas.microsoft.com/office/word/2010/wordprocessingDrawing" xmlns:wp="http://schemas.openxmlformats.org/drawingml/2006/wordprocessingDrawing" xmlns:w10="urn:schemas-microsoft-com:office:word" xmlns:w="http://schemas.openxmlformats.org/wordprocessingml/2006/main" xmlns:w14="http://schemas.microsoft.com/office/word/2010/wordml" xmlns:w15="http://schemas.microsoft.com/office/word/2012/wordml" xmlns:wpg="http://schemas.microsoft.com/office/word/2010/wordprocessingGroup" xmlns:wpi="http://schemas.microsoft.com/office/word/2010/wordprocessingInk" xmlns:wne="http://schemas.microsoft.com/office/word/2006/wordml" xmlns:wps="http://schemas.microsoft.com/office/word/2010/wordprocessingShape" mc:Ignorable="w14 w15 wp14">
+<w:ftr xmlns:wpc="http://schemas.microsoft.com/office/word/2010/wordprocessingCanvas" xmlns:cx="http://schemas.microsoft.com/office/drawing/2014/chartex" xmlns:mc="http://schemas.openxmlformats.org/markup-compatibility/2006" xmlns:o="urn:schemas-microsoft-com:office:office" xmlns:r="http://schemas.openxmlformats.org/officeDocument/2006/relationships" xmlns:m="http://schemas.openxmlformats.org/officeDocument/2006/math" xmlns:v="urn:schemas-microsoft-com:vml" xmlns:wp14="http://schemas.microsoft.com/office/word/2010/wordprocessingDrawing" xmlns:wp="http://schemas.openxmlformats.org/drawingml/2006/wordprocessingDrawing" xmlns:w10="urn:schemas-microsoft-com:office:word" xmlns:w="http://schemas.openxmlformats.org/wordprocessingml/2006/main" xmlns:w14="http://schemas.microsoft.com/office/word/2010/wordml" xmlns:w15="http://schemas.microsoft.com/office/word/2012/wordml" xmlns:w16se="http://schemas.microsoft.com/office/word/2015/wordml/symex" xmlns:wpg="http://schemas.microsoft.com/office/word/2010/wordprocessingGroup" xmlns:wpi="http://schemas.microsoft.com/office/word/2010/wordprocessingInk" xmlns:wne="http://schemas.microsoft.com/office/word/2006/wordml" xmlns:wps="http://schemas.microsoft.com/office/word/2010/wordprocessingShape" mc:Ignorable="w14 w15 w16se wp14">
   <w:p>
     <w:pPr>
       <w:pStyle w:val="Footerright"/>
@@ -9773,7 +9781,7 @@
     <w:r>
       <w:rPr>
         <w:noProof/>
-        <w:lang w:val="fr-BE" w:eastAsia="fr-BE" w:bidi="ar-SA"/>
+        <w:lang w:eastAsia="fr-LU" w:bidi="ar-SA"/>
       </w:rPr>
       <mc:AlternateContent>
         <mc:Choice Requires="wps">
@@ -9830,7 +9838,7 @@
       <w:rPr>
         <w:i/>
         <w:noProof/>
-        <w:lang w:val="fr-BE" w:eastAsia="fr-BE" w:bidi="ar-SA"/>
+        <w:lang w:eastAsia="fr-LU" w:bidi="ar-SA"/>
       </w:rPr>
       <w:drawing>
         <wp:anchor distT="0" distB="0" distL="114300" distR="114300" simplePos="0" relativeHeight="251697152" behindDoc="0" locked="0" layoutInCell="1" allowOverlap="1" wp14:anchorId="5BFBCDDC" wp14:editId="661561C3">
@@ -9921,20 +9929,33 @@
       </w:rPr>
       <w:t>/</w:t>
     </w:r>
-    <w:fldSimple w:instr=" NUMPAGES \* ARABIC ">
-      <w:r>
-        <w:rPr>
-          <w:noProof/>
-        </w:rPr>
-        <w:t>11</w:t>
-      </w:r>
-    </w:fldSimple>
+    <w:r>
+      <w:fldChar w:fldCharType="begin"/>
+    </w:r>
+    <w:r>
+      <w:instrText xml:space="preserve"> NUMPAGES \* ARABIC </w:instrText>
+    </w:r>
+    <w:r>
+      <w:fldChar w:fldCharType="separate"/>
+    </w:r>
+    <w:r>
+      <w:rPr>
+        <w:noProof/>
+      </w:rPr>
+      <w:t>11</w:t>
+    </w:r>
+    <w:r>
+      <w:rPr>
+        <w:noProof/>
+      </w:rPr>
+      <w:fldChar w:fldCharType="end"/>
+    </w:r>
   </w:p>
 </w:ftr>
 </file>
 
 <file path=word/footer4.xml><?xml version="1.0" encoding="utf-8"?>
-<w:ftr xmlns:wpc="http://schemas.microsoft.com/office/word/2010/wordprocessingCanvas" xmlns:mc="http://schemas.openxmlformats.org/markup-compatibility/2006" xmlns:o="urn:schemas-microsoft-com:office:office" xmlns:r="http://schemas.openxmlformats.org/officeDocument/2006/relationships" xmlns:m="http://schemas.openxmlformats.org/officeDocument/2006/math" xmlns:v="urn:schemas-microsoft-com:vml" xmlns:wp14="http://schemas.microsoft.com/office/word/2010/wordprocessingDrawing" xmlns:wp="http://schemas.openxmlformats.org/drawingml/2006/wordprocessingDrawing" xmlns:w10="urn:schemas-microsoft-com:office:word" xmlns:w="http://schemas.openxmlformats.org/wordprocessingml/2006/main" xmlns:w14="http://schemas.microsoft.com/office/word/2010/wordml" xmlns:w15="http://schemas.microsoft.com/office/word/2012/wordml" xmlns:wpg="http://schemas.microsoft.com/office/word/2010/wordprocessingGroup" xmlns:wpi="http://schemas.microsoft.com/office/word/2010/wordprocessingInk" xmlns:wne="http://schemas.microsoft.com/office/word/2006/wordml" xmlns:wps="http://schemas.microsoft.com/office/word/2010/wordprocessingShape" mc:Ignorable="w14 w15 wp14">
+<w:ftr xmlns:wpc="http://schemas.microsoft.com/office/word/2010/wordprocessingCanvas" xmlns:cx="http://schemas.microsoft.com/office/drawing/2014/chartex" xmlns:mc="http://schemas.openxmlformats.org/markup-compatibility/2006" xmlns:o="urn:schemas-microsoft-com:office:office" xmlns:r="http://schemas.openxmlformats.org/officeDocument/2006/relationships" xmlns:m="http://schemas.openxmlformats.org/officeDocument/2006/math" xmlns:v="urn:schemas-microsoft-com:vml" xmlns:wp14="http://schemas.microsoft.com/office/word/2010/wordprocessingDrawing" xmlns:wp="http://schemas.openxmlformats.org/drawingml/2006/wordprocessingDrawing" xmlns:w10="urn:schemas-microsoft-com:office:word" xmlns:w="http://schemas.openxmlformats.org/wordprocessingml/2006/main" xmlns:w14="http://schemas.microsoft.com/office/word/2010/wordml" xmlns:w15="http://schemas.microsoft.com/office/word/2012/wordml" xmlns:w16se="http://schemas.microsoft.com/office/word/2015/wordml/symex" xmlns:wpg="http://schemas.microsoft.com/office/word/2010/wordprocessingGroup" xmlns:wpi="http://schemas.microsoft.com/office/word/2010/wordprocessingInk" xmlns:wne="http://schemas.microsoft.com/office/word/2006/wordml" xmlns:wps="http://schemas.microsoft.com/office/word/2010/wordprocessingShape" mc:Ignorable="w14 w15 w16se wp14">
   <w:p>
     <w:pPr>
       <w:pStyle w:val="Footerright"/>
@@ -9948,7 +9969,7 @@
       <w:rPr>
         <w:i/>
         <w:noProof/>
-        <w:lang w:val="fr-BE" w:eastAsia="fr-BE" w:bidi="ar-SA"/>
+        <w:lang w:eastAsia="fr-LU" w:bidi="ar-SA"/>
       </w:rPr>
       <w:drawing>
         <wp:anchor distT="0" distB="0" distL="114300" distR="114300" simplePos="0" relativeHeight="251701248" behindDoc="0" locked="0" layoutInCell="1" allowOverlap="1" wp14:anchorId="450295BA" wp14:editId="0F36E79A">
@@ -10017,7 +10038,7 @@
     <w:r>
       <w:rPr>
         <w:noProof/>
-        <w:lang w:val="fr-BE" w:eastAsia="fr-BE" w:bidi="ar-SA"/>
+        <w:lang w:eastAsia="fr-LU" w:bidi="ar-SA"/>
       </w:rPr>
       <mc:AlternateContent>
         <mc:Choice Requires="wps">
@@ -10096,20 +10117,33 @@
       </w:rPr>
       <w:t>/</w:t>
     </w:r>
-    <w:fldSimple w:instr=" NUMPAGES \* ARABIC ">
-      <w:r>
-        <w:rPr>
-          <w:noProof/>
-        </w:rPr>
-        <w:t>11</w:t>
-      </w:r>
-    </w:fldSimple>
+    <w:r>
+      <w:fldChar w:fldCharType="begin"/>
+    </w:r>
+    <w:r>
+      <w:instrText xml:space="preserve"> NUMPAGES \* ARABIC </w:instrText>
+    </w:r>
+    <w:r>
+      <w:fldChar w:fldCharType="separate"/>
+    </w:r>
+    <w:r>
+      <w:rPr>
+        <w:noProof/>
+      </w:rPr>
+      <w:t>11</w:t>
+    </w:r>
+    <w:r>
+      <w:rPr>
+        <w:noProof/>
+      </w:rPr>
+      <w:fldChar w:fldCharType="end"/>
+    </w:r>
   </w:p>
 </w:ftr>
 </file>
 
 <file path=word/footnotes.xml><?xml version="1.0" encoding="utf-8"?>
-<w:footnotes xmlns:wpc="http://schemas.microsoft.com/office/word/2010/wordprocessingCanvas" xmlns:mc="http://schemas.openxmlformats.org/markup-compatibility/2006" xmlns:o="urn:schemas-microsoft-com:office:office" xmlns:r="http://schemas.openxmlformats.org/officeDocument/2006/relationships" xmlns:m="http://schemas.openxmlformats.org/officeDocument/2006/math" xmlns:v="urn:schemas-microsoft-com:vml" xmlns:wp14="http://schemas.microsoft.com/office/word/2010/wordprocessingDrawing" xmlns:wp="http://schemas.openxmlformats.org/drawingml/2006/wordprocessingDrawing" xmlns:w10="urn:schemas-microsoft-com:office:word" xmlns:w="http://schemas.openxmlformats.org/wordprocessingml/2006/main" xmlns:w14="http://schemas.microsoft.com/office/word/2010/wordml" xmlns:w15="http://schemas.microsoft.com/office/word/2012/wordml" xmlns:wpg="http://schemas.microsoft.com/office/word/2010/wordprocessingGroup" xmlns:wpi="http://schemas.microsoft.com/office/word/2010/wordprocessingInk" xmlns:wne="http://schemas.microsoft.com/office/word/2006/wordml" xmlns:wps="http://schemas.microsoft.com/office/word/2010/wordprocessingShape" mc:Ignorable="w14 w15 wp14">
+<w:footnotes xmlns:wpc="http://schemas.microsoft.com/office/word/2010/wordprocessingCanvas" xmlns:cx="http://schemas.microsoft.com/office/drawing/2014/chartex" xmlns:mc="http://schemas.openxmlformats.org/markup-compatibility/2006" xmlns:o="urn:schemas-microsoft-com:office:office" xmlns:r="http://schemas.openxmlformats.org/officeDocument/2006/relationships" xmlns:m="http://schemas.openxmlformats.org/officeDocument/2006/math" xmlns:v="urn:schemas-microsoft-com:vml" xmlns:wp14="http://schemas.microsoft.com/office/word/2010/wordprocessingDrawing" xmlns:wp="http://schemas.openxmlformats.org/drawingml/2006/wordprocessingDrawing" xmlns:w10="urn:schemas-microsoft-com:office:word" xmlns:w="http://schemas.openxmlformats.org/wordprocessingml/2006/main" xmlns:w14="http://schemas.microsoft.com/office/word/2010/wordml" xmlns:w15="http://schemas.microsoft.com/office/word/2012/wordml" xmlns:w16se="http://schemas.microsoft.com/office/word/2015/wordml/symex" xmlns:wpg="http://schemas.microsoft.com/office/word/2010/wordprocessingGroup" xmlns:wpi="http://schemas.microsoft.com/office/word/2010/wordprocessingInk" xmlns:wne="http://schemas.microsoft.com/office/word/2006/wordml" xmlns:wps="http://schemas.microsoft.com/office/word/2010/wordprocessingShape" mc:Ignorable="w14 w15 w16se wp14">
   <w:footnote w:type="separator" w:id="-1">
     <w:p>
       <w:r>
@@ -10131,7 +10165,7 @@
 </file>
 
 <file path=word/header1.xml><?xml version="1.0" encoding="utf-8"?>
-<w:hdr xmlns:wpc="http://schemas.microsoft.com/office/word/2010/wordprocessingCanvas" xmlns:mc="http://schemas.openxmlformats.org/markup-compatibility/2006" xmlns:o="urn:schemas-microsoft-com:office:office" xmlns:r="http://schemas.openxmlformats.org/officeDocument/2006/relationships" xmlns:m="http://schemas.openxmlformats.org/officeDocument/2006/math" xmlns:v="urn:schemas-microsoft-com:vml" xmlns:wp14="http://schemas.microsoft.com/office/word/2010/wordprocessingDrawing" xmlns:wp="http://schemas.openxmlformats.org/drawingml/2006/wordprocessingDrawing" xmlns:w10="urn:schemas-microsoft-com:office:word" xmlns:w="http://schemas.openxmlformats.org/wordprocessingml/2006/main" xmlns:w14="http://schemas.microsoft.com/office/word/2010/wordml" xmlns:w15="http://schemas.microsoft.com/office/word/2012/wordml" xmlns:wpg="http://schemas.microsoft.com/office/word/2010/wordprocessingGroup" xmlns:wpi="http://schemas.microsoft.com/office/word/2010/wordprocessingInk" xmlns:wne="http://schemas.microsoft.com/office/word/2006/wordml" xmlns:wps="http://schemas.microsoft.com/office/word/2010/wordprocessingShape" mc:Ignorable="w14 w15 wp14">
+<w:hdr xmlns:wpc="http://schemas.microsoft.com/office/word/2010/wordprocessingCanvas" xmlns:cx="http://schemas.microsoft.com/office/drawing/2014/chartex" xmlns:mc="http://schemas.openxmlformats.org/markup-compatibility/2006" xmlns:o="urn:schemas-microsoft-com:office:office" xmlns:r="http://schemas.openxmlformats.org/officeDocument/2006/relationships" xmlns:m="http://schemas.openxmlformats.org/officeDocument/2006/math" xmlns:v="urn:schemas-microsoft-com:vml" xmlns:wp14="http://schemas.microsoft.com/office/word/2010/wordprocessingDrawing" xmlns:wp="http://schemas.openxmlformats.org/drawingml/2006/wordprocessingDrawing" xmlns:w10="urn:schemas-microsoft-com:office:word" xmlns:w="http://schemas.openxmlformats.org/wordprocessingml/2006/main" xmlns:w14="http://schemas.microsoft.com/office/word/2010/wordml" xmlns:w15="http://schemas.microsoft.com/office/word/2012/wordml" xmlns:w16se="http://schemas.microsoft.com/office/word/2015/wordml/symex" xmlns:wpg="http://schemas.microsoft.com/office/word/2010/wordprocessingGroup" xmlns:wpi="http://schemas.microsoft.com/office/word/2010/wordprocessingInk" xmlns:wne="http://schemas.microsoft.com/office/word/2006/wordml" xmlns:wps="http://schemas.microsoft.com/office/word/2010/wordprocessingShape" mc:Ignorable="w14 w15 w16se wp14">
   <w:tbl>
     <w:tblPr>
       <w:tblW w:w="9630" w:type="dxa"/>
@@ -10171,7 +10205,7 @@
               <w:rFonts w:ascii="Century Schoolbook" w:hAnsi="Century Schoolbook"/>
               <w:noProof/>
               <w:sz w:val="16"/>
-              <w:lang w:val="fr-BE" w:eastAsia="fr-BE" w:bidi="ar-SA"/>
+              <w:lang w:eastAsia="fr-LU" w:bidi="ar-SA"/>
             </w:rPr>
             <w:drawing>
               <wp:anchor distT="0" distB="0" distL="114300" distR="114300" simplePos="0" relativeHeight="251703296" behindDoc="0" locked="0" layoutInCell="1" allowOverlap="1" wp14:anchorId="3354ABFD" wp14:editId="5256DD81">
@@ -10531,14 +10565,14 @@
   </w:tbl>
   <w:p>
     <w:pPr>
-      <w:pStyle w:val="Header"/>
+      <w:pStyle w:val="En-tte"/>
     </w:pPr>
   </w:p>
 </w:hdr>
 </file>
 
 <file path=word/header2.xml><?xml version="1.0" encoding="utf-8"?>
-<w:hdr xmlns:wpc="http://schemas.microsoft.com/office/word/2010/wordprocessingCanvas" xmlns:mc="http://schemas.openxmlformats.org/markup-compatibility/2006" xmlns:o="urn:schemas-microsoft-com:office:office" xmlns:r="http://schemas.openxmlformats.org/officeDocument/2006/relationships" xmlns:m="http://schemas.openxmlformats.org/officeDocument/2006/math" xmlns:v="urn:schemas-microsoft-com:vml" xmlns:wp14="http://schemas.microsoft.com/office/word/2010/wordprocessingDrawing" xmlns:wp="http://schemas.openxmlformats.org/drawingml/2006/wordprocessingDrawing" xmlns:w10="urn:schemas-microsoft-com:office:word" xmlns:w="http://schemas.openxmlformats.org/wordprocessingml/2006/main" xmlns:w14="http://schemas.microsoft.com/office/word/2010/wordml" xmlns:w15="http://schemas.microsoft.com/office/word/2012/wordml" xmlns:wpg="http://schemas.microsoft.com/office/word/2010/wordprocessingGroup" xmlns:wpi="http://schemas.microsoft.com/office/word/2010/wordprocessingInk" xmlns:wne="http://schemas.microsoft.com/office/word/2006/wordml" xmlns:wps="http://schemas.microsoft.com/office/word/2010/wordprocessingShape" mc:Ignorable="w14 w15 wp14">
+<w:hdr xmlns:wpc="http://schemas.microsoft.com/office/word/2010/wordprocessingCanvas" xmlns:cx="http://schemas.microsoft.com/office/drawing/2014/chartex" xmlns:mc="http://schemas.openxmlformats.org/markup-compatibility/2006" xmlns:o="urn:schemas-microsoft-com:office:office" xmlns:r="http://schemas.openxmlformats.org/officeDocument/2006/relationships" xmlns:m="http://schemas.openxmlformats.org/officeDocument/2006/math" xmlns:v="urn:schemas-microsoft-com:vml" xmlns:wp14="http://schemas.microsoft.com/office/word/2010/wordprocessingDrawing" xmlns:wp="http://schemas.openxmlformats.org/drawingml/2006/wordprocessingDrawing" xmlns:w10="urn:schemas-microsoft-com:office:word" xmlns:w="http://schemas.openxmlformats.org/wordprocessingml/2006/main" xmlns:w14="http://schemas.microsoft.com/office/word/2010/wordml" xmlns:w15="http://schemas.microsoft.com/office/word/2012/wordml" xmlns:w16se="http://schemas.microsoft.com/office/word/2015/wordml/symex" xmlns:wpg="http://schemas.microsoft.com/office/word/2010/wordprocessingGroup" xmlns:wpi="http://schemas.microsoft.com/office/word/2010/wordprocessingInk" xmlns:wne="http://schemas.microsoft.com/office/word/2006/wordml" xmlns:wps="http://schemas.microsoft.com/office/word/2010/wordprocessingShape" mc:Ignorable="w14 w15 w16se wp14">
   <w:tbl>
     <w:tblPr>
       <w:tblW w:w="14580" w:type="dxa"/>
@@ -10578,7 +10612,7 @@
               <w:rFonts w:ascii="Century Schoolbook" w:hAnsi="Century Schoolbook"/>
               <w:noProof/>
               <w:sz w:val="16"/>
-              <w:lang w:val="fr-BE" w:eastAsia="fr-BE" w:bidi="ar-SA"/>
+              <w:lang w:eastAsia="fr-LU" w:bidi="ar-SA"/>
             </w:rPr>
             <w:drawing>
               <wp:anchor distT="0" distB="0" distL="114300" distR="114300" simplePos="0" relativeHeight="251705344" behindDoc="0" locked="0" layoutInCell="1" allowOverlap="1" wp14:anchorId="6987DA12" wp14:editId="1BC5E69E">
@@ -10938,7 +10972,7 @@
   </w:tbl>
   <w:p>
     <w:pPr>
-      <w:pStyle w:val="Header"/>
+      <w:pStyle w:val="En-tte"/>
       <w:rPr>
         <w:sz w:val="18"/>
       </w:rPr>
@@ -10948,7 +10982,7 @@
 </file>
 
 <file path=word/header3.xml><?xml version="1.0" encoding="utf-8"?>
-<w:hdr xmlns:wpc="http://schemas.microsoft.com/office/word/2010/wordprocessingCanvas" xmlns:mc="http://schemas.openxmlformats.org/markup-compatibility/2006" xmlns:o="urn:schemas-microsoft-com:office:office" xmlns:r="http://schemas.openxmlformats.org/officeDocument/2006/relationships" xmlns:m="http://schemas.openxmlformats.org/officeDocument/2006/math" xmlns:v="urn:schemas-microsoft-com:vml" xmlns:wp14="http://schemas.microsoft.com/office/word/2010/wordprocessingDrawing" xmlns:wp="http://schemas.openxmlformats.org/drawingml/2006/wordprocessingDrawing" xmlns:w10="urn:schemas-microsoft-com:office:word" xmlns:w="http://schemas.openxmlformats.org/wordprocessingml/2006/main" xmlns:w14="http://schemas.microsoft.com/office/word/2010/wordml" xmlns:w15="http://schemas.microsoft.com/office/word/2012/wordml" xmlns:wpg="http://schemas.microsoft.com/office/word/2010/wordprocessingGroup" xmlns:wpi="http://schemas.microsoft.com/office/word/2010/wordprocessingInk" xmlns:wne="http://schemas.microsoft.com/office/word/2006/wordml" xmlns:wps="http://schemas.microsoft.com/office/word/2010/wordprocessingShape" mc:Ignorable="w14 w15 wp14">
+<w:hdr xmlns:wpc="http://schemas.microsoft.com/office/word/2010/wordprocessingCanvas" xmlns:cx="http://schemas.microsoft.com/office/drawing/2014/chartex" xmlns:mc="http://schemas.openxmlformats.org/markup-compatibility/2006" xmlns:o="urn:schemas-microsoft-com:office:office" xmlns:r="http://schemas.openxmlformats.org/officeDocument/2006/relationships" xmlns:m="http://schemas.openxmlformats.org/officeDocument/2006/math" xmlns:v="urn:schemas-microsoft-com:vml" xmlns:wp14="http://schemas.microsoft.com/office/word/2010/wordprocessingDrawing" xmlns:wp="http://schemas.openxmlformats.org/drawingml/2006/wordprocessingDrawing" xmlns:w10="urn:schemas-microsoft-com:office:word" xmlns:w="http://schemas.openxmlformats.org/wordprocessingml/2006/main" xmlns:w14="http://schemas.microsoft.com/office/word/2010/wordml" xmlns:w15="http://schemas.microsoft.com/office/word/2012/wordml" xmlns:w16se="http://schemas.microsoft.com/office/word/2015/wordml/symex" xmlns:wpg="http://schemas.microsoft.com/office/word/2010/wordprocessingGroup" xmlns:wpi="http://schemas.microsoft.com/office/word/2010/wordprocessingInk" xmlns:wne="http://schemas.microsoft.com/office/word/2006/wordml" xmlns:wps="http://schemas.microsoft.com/office/word/2010/wordprocessingShape" mc:Ignorable="w14 w15 w16se wp14">
   <w:tbl>
     <w:tblPr>
       <w:tblW w:w="9630" w:type="dxa"/>
@@ -10988,7 +11022,7 @@
               <w:rFonts w:ascii="Century Schoolbook" w:hAnsi="Century Schoolbook"/>
               <w:noProof/>
               <w:sz w:val="16"/>
-              <w:lang w:val="fr-BE" w:eastAsia="fr-BE" w:bidi="ar-SA"/>
+              <w:lang w:eastAsia="fr-LU" w:bidi="ar-SA"/>
             </w:rPr>
             <w:drawing>
               <wp:anchor distT="0" distB="0" distL="114300" distR="114300" simplePos="0" relativeHeight="251707392" behindDoc="0" locked="0" layoutInCell="1" allowOverlap="1" wp14:anchorId="42D74883" wp14:editId="5805A440">
@@ -11340,7 +11374,7 @@
   </w:tbl>
   <w:p>
     <w:pPr>
-      <w:pStyle w:val="Header"/>
+      <w:pStyle w:val="En-tte"/>
       <w:rPr>
         <w:sz w:val="18"/>
       </w:rPr>
@@ -11350,7 +11384,7 @@
 </file>
 
 <file path=word/numbering.xml><?xml version="1.0" encoding="utf-8"?>
-<w:numbering xmlns:wpc="http://schemas.microsoft.com/office/word/2010/wordprocessingCanvas" xmlns:mc="http://schemas.openxmlformats.org/markup-compatibility/2006" xmlns:o="urn:schemas-microsoft-com:office:office" xmlns:r="http://schemas.openxmlformats.org/officeDocument/2006/relationships" xmlns:m="http://schemas.openxmlformats.org/officeDocument/2006/math" xmlns:v="urn:schemas-microsoft-com:vml" xmlns:wp14="http://schemas.microsoft.com/office/word/2010/wordprocessingDrawing" xmlns:wp="http://schemas.openxmlformats.org/drawingml/2006/wordprocessingDrawing" xmlns:w10="urn:schemas-microsoft-com:office:word" xmlns:w="http://schemas.openxmlformats.org/wordprocessingml/2006/main" xmlns:w14="http://schemas.microsoft.com/office/word/2010/wordml" xmlns:w15="http://schemas.microsoft.com/office/word/2012/wordml" xmlns:wpg="http://schemas.microsoft.com/office/word/2010/wordprocessingGroup" xmlns:wpi="http://schemas.microsoft.com/office/word/2010/wordprocessingInk" xmlns:wne="http://schemas.microsoft.com/office/word/2006/wordml" xmlns:wps="http://schemas.microsoft.com/office/word/2010/wordprocessingShape" mc:Ignorable="w14 w15 wp14">
+<w:numbering xmlns:wpc="http://schemas.microsoft.com/office/word/2010/wordprocessingCanvas" xmlns:cx="http://schemas.microsoft.com/office/drawing/2014/chartex" xmlns:mc="http://schemas.openxmlformats.org/markup-compatibility/2006" xmlns:o="urn:schemas-microsoft-com:office:office" xmlns:r="http://schemas.openxmlformats.org/officeDocument/2006/relationships" xmlns:m="http://schemas.openxmlformats.org/officeDocument/2006/math" xmlns:v="urn:schemas-microsoft-com:vml" xmlns:wp14="http://schemas.microsoft.com/office/word/2010/wordprocessingDrawing" xmlns:wp="http://schemas.openxmlformats.org/drawingml/2006/wordprocessingDrawing" xmlns:w10="urn:schemas-microsoft-com:office:word" xmlns:w="http://schemas.openxmlformats.org/wordprocessingml/2006/main" xmlns:w14="http://schemas.microsoft.com/office/word/2010/wordml" xmlns:w15="http://schemas.microsoft.com/office/word/2012/wordml" xmlns:w16se="http://schemas.microsoft.com/office/word/2015/wordml/symex" xmlns:wpg="http://schemas.microsoft.com/office/word/2010/wordprocessingGroup" xmlns:wpi="http://schemas.microsoft.com/office/word/2010/wordprocessingInk" xmlns:wne="http://schemas.microsoft.com/office/word/2006/wordml" xmlns:wps="http://schemas.microsoft.com/office/word/2010/wordprocessingShape" mc:Ignorable="w14 w15 w16se wp14">
   <w:numPicBullet w:numPicBulletId="0">
     <w:pict>
       <v:shapetype id="_x0000_t75" coordsize="21600,21600" o:spt="75" o:preferrelative="t" path="m@4@5l@4@11@9@11@9@5xe" filled="f" stroked="f">
@@ -11372,21 +11406,21 @@
         <v:path o:extrusionok="f" gradientshapeok="t" o:connecttype="rect"/>
         <o:lock v:ext="edit" aspectratio="t"/>
       </v:shapetype>
-      <v:shape id="_x0000_i1038" type="#_x0000_t75" alt="https://diagnostic.cases.lu/img/gravity_3.png" style="width:20.15pt;height:20.15pt;visibility:visible;mso-wrap-style:square" o:bullet="t">
+      <v:shape id="_x0000_i1059" type="#_x0000_t75" alt="https://diagnostic.cases.lu/img/gravity_3.png" style="width:20.1pt;height:20.1pt;visibility:visible;mso-wrap-style:square" o:bullet="t">
         <v:imagedata r:id="rId1" o:title="gravity_3"/>
       </v:shape>
     </w:pict>
   </w:numPicBullet>
   <w:numPicBullet w:numPicBulletId="1">
     <w:pict>
-      <v:shape id="_x0000_i1039" type="#_x0000_t75" alt="https://diagnostic.cases.lu/img/gravity_2.png" style="width:20.15pt;height:20.15pt;visibility:visible;mso-wrap-style:square" o:bullet="t">
+      <v:shape id="_x0000_i1060" type="#_x0000_t75" alt="https://diagnostic.cases.lu/img/gravity_2.png" style="width:20.1pt;height:20.1pt;visibility:visible;mso-wrap-style:square" o:bullet="t">
         <v:imagedata r:id="rId2" o:title="gravity_2"/>
       </v:shape>
     </w:pict>
   </w:numPicBullet>
   <w:numPicBullet w:numPicBulletId="2">
     <w:pict>
-      <v:shape id="_x0000_i1040" type="#_x0000_t75" alt="https://diagnostic.cases.lu/img/gravity_1.png" style="width:20.15pt;height:20.15pt;visibility:visible;mso-wrap-style:square" o:bullet="t">
+      <v:shape id="_x0000_i1061" type="#_x0000_t75" alt="https://diagnostic.cases.lu/img/gravity_1.png" style="width:20.1pt;height:20.1pt;visibility:visible;mso-wrap-style:square" o:bullet="t">
         <v:imagedata r:id="rId3" o:title="gravity_1"/>
       </v:shape>
     </w:pict>
@@ -12028,7 +12062,7 @@
     <w:nsid w:val="36A64F9D"/>
     <w:multiLevelType w:val="multilevel"/>
     <w:tmpl w:val="E332B1E6"/>
-    <w:styleLink w:val="Liste"/>
+    <w:styleLink w:val="Liste1"/>
     <w:lvl w:ilvl="0">
       <w:numFmt w:val="bullet"/>
       <w:lvlText w:val="•"/>
@@ -12331,7 +12365,7 @@
     <w:lvl w:ilvl="0">
       <w:start w:val="1"/>
       <w:numFmt w:val="decimal"/>
-      <w:pStyle w:val="Heading1"/>
+      <w:pStyle w:val="Titre1"/>
       <w:lvlText w:val="%1"/>
       <w:lvlJc w:val="left"/>
       <w:pPr>
@@ -12341,7 +12375,7 @@
     <w:lvl w:ilvl="1">
       <w:start w:val="1"/>
       <w:numFmt w:val="decimal"/>
-      <w:pStyle w:val="Heading2"/>
+      <w:pStyle w:val="Titre2"/>
       <w:lvlText w:val="%1.%2"/>
       <w:lvlJc w:val="left"/>
       <w:pPr>
@@ -12351,7 +12385,7 @@
     <w:lvl w:ilvl="2">
       <w:start w:val="1"/>
       <w:numFmt w:val="decimal"/>
-      <w:pStyle w:val="Heading3"/>
+      <w:pStyle w:val="Titre3"/>
       <w:lvlText w:val="%1.%2.%3"/>
       <w:lvlJc w:val="left"/>
       <w:pPr>
@@ -12361,7 +12395,7 @@
     <w:lvl w:ilvl="3">
       <w:start w:val="1"/>
       <w:numFmt w:val="decimal"/>
-      <w:pStyle w:val="Heading4"/>
+      <w:pStyle w:val="Titre4"/>
       <w:lvlText w:val="%1.%2.%3.%4"/>
       <w:lvlJc w:val="left"/>
       <w:pPr>
@@ -12371,7 +12405,7 @@
     <w:lvl w:ilvl="4">
       <w:start w:val="1"/>
       <w:numFmt w:val="decimal"/>
-      <w:pStyle w:val="Heading5"/>
+      <w:pStyle w:val="Titre5"/>
       <w:lvlText w:val="%1.%2.%3.%4.%5"/>
       <w:lvlJc w:val="left"/>
       <w:pPr>
@@ -12381,7 +12415,7 @@
     <w:lvl w:ilvl="5">
       <w:start w:val="1"/>
       <w:numFmt w:val="decimal"/>
-      <w:pStyle w:val="Heading6"/>
+      <w:pStyle w:val="Titre6"/>
       <w:lvlText w:val="%1.%2.%3.%4.%5.%6"/>
       <w:lvlJc w:val="left"/>
       <w:pPr>
@@ -12391,7 +12425,7 @@
     <w:lvl w:ilvl="6">
       <w:start w:val="1"/>
       <w:numFmt w:val="decimal"/>
-      <w:pStyle w:val="Heading7"/>
+      <w:pStyle w:val="Titre7"/>
       <w:lvlText w:val="%1.%2.%3.%4.%5.%6.%7"/>
       <w:lvlJc w:val="left"/>
       <w:pPr>
@@ -12401,7 +12435,7 @@
     <w:lvl w:ilvl="7">
       <w:start w:val="1"/>
       <w:numFmt w:val="decimal"/>
-      <w:pStyle w:val="Heading8"/>
+      <w:pStyle w:val="Titre8"/>
       <w:lvlText w:val="%1.%2.%3.%4.%5.%6.%7.%8"/>
       <w:lvlJc w:val="left"/>
       <w:pPr>
@@ -12411,7 +12445,7 @@
     <w:lvl w:ilvl="8">
       <w:start w:val="1"/>
       <w:numFmt w:val="decimal"/>
-      <w:pStyle w:val="Heading9"/>
+      <w:pStyle w:val="Titre9"/>
       <w:lvlText w:val="%1.%2.%3.%4.%5.%6.%7.%8.%9"/>
       <w:lvlJc w:val="left"/>
       <w:pPr>
@@ -13026,7 +13060,7 @@
 </file>
 
 <file path=word/styles.xml><?xml version="1.0" encoding="utf-8"?>
-<w:styles xmlns:mc="http://schemas.openxmlformats.org/markup-compatibility/2006" xmlns:r="http://schemas.openxmlformats.org/officeDocument/2006/relationships" xmlns:w="http://schemas.openxmlformats.org/wordprocessingml/2006/main" xmlns:w14="http://schemas.microsoft.com/office/word/2010/wordml" xmlns:w15="http://schemas.microsoft.com/office/word/2012/wordml" mc:Ignorable="w14 w15">
+<w:styles xmlns:mc="http://schemas.openxmlformats.org/markup-compatibility/2006" xmlns:r="http://schemas.openxmlformats.org/officeDocument/2006/relationships" xmlns:w="http://schemas.openxmlformats.org/wordprocessingml/2006/main" xmlns:w14="http://schemas.microsoft.com/office/word/2010/wordml" xmlns:w15="http://schemas.microsoft.com/office/word/2012/wordml" xmlns:w16se="http://schemas.microsoft.com/office/word/2015/wordml/symex" mc:Ignorable="w14 w15 w16se">
   <w:docDefaults>
     <w:rPrDefault>
       <w:rPr>
@@ -13423,9 +13457,9 @@
     <w:name w:val="Normal"/>
     <w:qFormat/>
   </w:style>
-  <w:style w:type="paragraph" w:styleId="Heading1">
+  <w:style w:type="paragraph" w:styleId="Titre1">
     <w:name w:val="heading 1"/>
-    <w:basedOn w:val="Titre"/>
+    <w:basedOn w:val="Titre10"/>
     <w:qFormat/>
     <w:rsid w:val="00450767"/>
     <w:pPr>
@@ -13442,9 +13476,9 @@
       <w:szCs w:val="32"/>
     </w:rPr>
   </w:style>
-  <w:style w:type="paragraph" w:styleId="Heading2">
+  <w:style w:type="paragraph" w:styleId="Titre2">
     <w:name w:val="heading 2"/>
-    <w:basedOn w:val="Titre"/>
+    <w:basedOn w:val="Titre10"/>
     <w:qFormat/>
     <w:rsid w:val="00450767"/>
     <w:pPr>
@@ -13462,9 +13496,9 @@
       <w:sz w:val="24"/>
     </w:rPr>
   </w:style>
-  <w:style w:type="paragraph" w:styleId="Heading3">
+  <w:style w:type="paragraph" w:styleId="Titre3">
     <w:name w:val="heading 3"/>
-    <w:basedOn w:val="Titre"/>
+    <w:basedOn w:val="Titre10"/>
     <w:qFormat/>
     <w:rsid w:val="00450767"/>
     <w:pPr>
@@ -13479,9 +13513,9 @@
       <w:sz w:val="28"/>
     </w:rPr>
   </w:style>
-  <w:style w:type="paragraph" w:styleId="Heading4">
+  <w:style w:type="paragraph" w:styleId="Titre4">
     <w:name w:val="heading 4"/>
-    <w:basedOn w:val="Titre"/>
+    <w:basedOn w:val="Titre10"/>
     <w:qFormat/>
     <w:rsid w:val="00450767"/>
     <w:pPr>
@@ -13499,11 +13533,11 @@
       <w:szCs w:val="24"/>
     </w:rPr>
   </w:style>
-  <w:style w:type="paragraph" w:styleId="Heading5">
+  <w:style w:type="paragraph" w:styleId="Titre5">
     <w:name w:val="heading 5"/>
     <w:basedOn w:val="Normal"/>
     <w:next w:val="Normal"/>
-    <w:link w:val="Heading5Char"/>
+    <w:link w:val="Titre5Car"/>
     <w:uiPriority w:val="9"/>
     <w:semiHidden/>
     <w:unhideWhenUsed/>
@@ -13525,11 +13559,11 @@
       <w:szCs w:val="21"/>
     </w:rPr>
   </w:style>
-  <w:style w:type="paragraph" w:styleId="Heading6">
+  <w:style w:type="paragraph" w:styleId="Titre6">
     <w:name w:val="heading 6"/>
     <w:basedOn w:val="Normal"/>
     <w:next w:val="Normal"/>
-    <w:link w:val="Heading6Char"/>
+    <w:link w:val="Titre6Car"/>
     <w:uiPriority w:val="9"/>
     <w:semiHidden/>
     <w:unhideWhenUsed/>
@@ -13551,11 +13585,11 @@
       <w:szCs w:val="21"/>
     </w:rPr>
   </w:style>
-  <w:style w:type="paragraph" w:styleId="Heading7">
+  <w:style w:type="paragraph" w:styleId="Titre7">
     <w:name w:val="heading 7"/>
     <w:basedOn w:val="Normal"/>
     <w:next w:val="Normal"/>
-    <w:link w:val="Heading7Char"/>
+    <w:link w:val="Titre7Car"/>
     <w:uiPriority w:val="9"/>
     <w:semiHidden/>
     <w:unhideWhenUsed/>
@@ -13579,11 +13613,11 @@
       <w:szCs w:val="21"/>
     </w:rPr>
   </w:style>
-  <w:style w:type="paragraph" w:styleId="Heading8">
+  <w:style w:type="paragraph" w:styleId="Titre8">
     <w:name w:val="heading 8"/>
     <w:basedOn w:val="Normal"/>
     <w:next w:val="Normal"/>
-    <w:link w:val="Heading8Char"/>
+    <w:link w:val="Titre8Car"/>
     <w:uiPriority w:val="9"/>
     <w:semiHidden/>
     <w:unhideWhenUsed/>
@@ -13606,11 +13640,11 @@
       <w:szCs w:val="19"/>
     </w:rPr>
   </w:style>
-  <w:style w:type="paragraph" w:styleId="Heading9">
+  <w:style w:type="paragraph" w:styleId="Titre9">
     <w:name w:val="heading 9"/>
     <w:basedOn w:val="Normal"/>
     <w:next w:val="Normal"/>
-    <w:link w:val="Heading9Char"/>
+    <w:link w:val="Titre9Car"/>
     <w:uiPriority w:val="9"/>
     <w:semiHidden/>
     <w:unhideWhenUsed/>
@@ -13635,13 +13669,13 @@
       <w:szCs w:val="19"/>
     </w:rPr>
   </w:style>
-  <w:style w:type="character" w:default="1" w:styleId="DefaultParagraphFont">
+  <w:style w:type="character" w:default="1" w:styleId="Policepardfaut">
     <w:name w:val="Default Paragraph Font"/>
     <w:uiPriority w:val="1"/>
     <w:semiHidden/>
     <w:unhideWhenUsed/>
   </w:style>
-  <w:style w:type="table" w:default="1" w:styleId="TableNormal">
+  <w:style w:type="table" w:default="1" w:styleId="TableauNormal">
     <w:name w:val="Normal Table"/>
     <w:uiPriority w:val="99"/>
     <w:semiHidden/>
@@ -13656,7 +13690,7 @@
       </w:tblCellMar>
     </w:tblPr>
   </w:style>
-  <w:style w:type="numbering" w:default="1" w:styleId="NoList">
+  <w:style w:type="numbering" w:default="1" w:styleId="Aucuneliste">
     <w:name w:val="No List"/>
     <w:uiPriority w:val="99"/>
     <w:semiHidden/>
@@ -13698,7 +13732,7 @@
       <w:sz w:val="22"/>
     </w:rPr>
   </w:style>
-  <w:style w:type="paragraph" w:styleId="List">
+  <w:style w:type="paragraph" w:styleId="Liste">
     <w:name w:val="List"/>
     <w:basedOn w:val="Textbody"/>
     <w:pPr>
@@ -13710,7 +13744,7 @@
       <w:rFonts w:cs="Lucida Sans"/>
     </w:rPr>
   </w:style>
-  <w:style w:type="paragraph" w:styleId="Caption">
+  <w:style w:type="paragraph" w:styleId="Lgende">
     <w:name w:val="caption"/>
     <w:basedOn w:val="Standard"/>
     <w:pPr>
@@ -13748,7 +13782,7 @@
       <w:rFonts w:ascii="Calibri" w:hAnsi="Calibri"/>
     </w:rPr>
   </w:style>
-  <w:style w:type="paragraph" w:styleId="Header">
+  <w:style w:type="paragraph" w:styleId="En-tte">
     <w:name w:val="header"/>
     <w:basedOn w:val="Standard"/>
     <w:pPr>
@@ -13759,7 +13793,7 @@
       </w:tabs>
     </w:pPr>
   </w:style>
-  <w:style w:type="paragraph" w:styleId="Footer">
+  <w:style w:type="paragraph" w:styleId="Pieddepage">
     <w:name w:val="footer"/>
     <w:basedOn w:val="Standard"/>
     <w:pPr>
@@ -13843,9 +13877,9 @@
       <w:sz w:val="22"/>
     </w:rPr>
   </w:style>
-  <w:style w:type="paragraph" w:styleId="Subtitle">
+  <w:style w:type="paragraph" w:styleId="Sous-titre">
     <w:name w:val="Subtitle"/>
-    <w:basedOn w:val="Titre"/>
+    <w:basedOn w:val="Titre10"/>
     <w:qFormat/>
     <w:rsid w:val="008B55C8"/>
     <w:rPr>
@@ -13853,10 +13887,10 @@
       <w:sz w:val="36"/>
     </w:rPr>
   </w:style>
-  <w:style w:type="paragraph" w:styleId="Title">
+  <w:style w:type="paragraph" w:styleId="Titre">
     <w:name w:val="Title"/>
     <w:basedOn w:val="Heading"/>
-    <w:next w:val="Subtitle"/>
+    <w:next w:val="Sous-titre"/>
     <w:rPr>
       <w:bCs/>
       <w:sz w:val="36"/>
@@ -13876,7 +13910,7 @@
       <w:szCs w:val="32"/>
     </w:rPr>
   </w:style>
-  <w:style w:type="paragraph" w:styleId="IndexHeading">
+  <w:style w:type="paragraph" w:styleId="Titreindex">
     <w:name w:val="index heading"/>
     <w:basedOn w:val="Heading"/>
     <w:pPr>
@@ -13891,7 +13925,7 @@
   </w:style>
   <w:style w:type="paragraph" w:customStyle="1" w:styleId="SecondTitre">
     <w:name w:val="Second Titre"/>
-    <w:basedOn w:val="Title"/>
+    <w:basedOn w:val="Titre"/>
     <w:next w:val="Heading"/>
     <w:pPr>
       <w:spacing w:before="3402" w:after="1134"/>
@@ -13953,7 +13987,7 @@
   </w:style>
   <w:style w:type="paragraph" w:customStyle="1" w:styleId="Info-Header">
     <w:name w:val="Info-Header"/>
-    <w:basedOn w:val="Header"/>
+    <w:basedOn w:val="En-tte"/>
     <w:pPr>
       <w:ind w:left="57" w:right="57"/>
     </w:pPr>
@@ -13983,7 +14017,7 @@
   </w:style>
   <w:style w:type="paragraph" w:customStyle="1" w:styleId="List1">
     <w:name w:val="List 1"/>
-    <w:basedOn w:val="List"/>
+    <w:basedOn w:val="Liste"/>
     <w:pPr>
       <w:spacing w:after="120"/>
       <w:ind w:left="360" w:right="0" w:hanging="360"/>
@@ -13991,15 +14025,15 @@
   </w:style>
   <w:style w:type="paragraph" w:customStyle="1" w:styleId="List1End">
     <w:name w:val="List 1 End"/>
-    <w:basedOn w:val="List"/>
+    <w:basedOn w:val="Liste"/>
     <w:pPr>
       <w:spacing w:after="240"/>
       <w:ind w:left="360" w:right="0" w:hanging="360"/>
     </w:pPr>
   </w:style>
-  <w:style w:type="paragraph" w:styleId="List5">
+  <w:style w:type="paragraph" w:styleId="Liste5">
     <w:name w:val="List 5"/>
-    <w:basedOn w:val="List"/>
+    <w:basedOn w:val="Liste"/>
     <w:pPr>
       <w:spacing w:after="120"/>
       <w:ind w:left="1800" w:right="0" w:hanging="360"/>
@@ -14007,7 +14041,7 @@
   </w:style>
   <w:style w:type="paragraph" w:customStyle="1" w:styleId="Numbering1">
     <w:name w:val="Numbering 1"/>
-    <w:basedOn w:val="List"/>
+    <w:basedOn w:val="Liste"/>
     <w:pPr>
       <w:spacing w:after="120"/>
       <w:ind w:left="360" w:right="0" w:hanging="360"/>
@@ -14051,7 +14085,7 @@
   </w:style>
   <w:style w:type="paragraph" w:customStyle="1" w:styleId="Table">
     <w:name w:val="Table"/>
-    <w:basedOn w:val="Caption"/>
+    <w:basedOn w:val="Lgende"/>
   </w:style>
   <w:style w:type="paragraph" w:customStyle="1" w:styleId="smile-footer">
     <w:name w:val="smile-footer"/>
@@ -14081,7 +14115,7 @@
       <w:color w:val="800000"/>
     </w:rPr>
   </w:style>
-  <w:style w:type="paragraph" w:styleId="ListParagraph">
+  <w:style w:type="paragraph" w:styleId="Paragraphedeliste">
     <w:name w:val="List Paragraph"/>
     <w:basedOn w:val="Standard"/>
     <w:pPr>
@@ -14136,7 +14170,7 @@
   </w:style>
   <w:style w:type="numbering" w:customStyle="1" w:styleId="Numbering2">
     <w:name w:val="Numbering 2"/>
-    <w:basedOn w:val="NoList"/>
+    <w:basedOn w:val="Aucuneliste"/>
     <w:pPr>
       <w:numPr>
         <w:numId w:val="1"/>
@@ -14145,16 +14179,16 @@
   </w:style>
   <w:style w:type="numbering" w:customStyle="1" w:styleId="List21">
     <w:name w:val="List 21"/>
-    <w:basedOn w:val="NoList"/>
+    <w:basedOn w:val="Aucuneliste"/>
     <w:pPr>
       <w:numPr>
         <w:numId w:val="2"/>
       </w:numPr>
     </w:pPr>
   </w:style>
-  <w:style w:type="numbering" w:customStyle="1" w:styleId="Liste">
-    <w:name w:val="Liste"/>
-    <w:basedOn w:val="NoList"/>
+  <w:style w:type="numbering" w:customStyle="1" w:styleId="Liste1">
+    <w:name w:val="Liste1"/>
+    <w:basedOn w:val="Aucuneliste"/>
     <w:pPr>
       <w:numPr>
         <w:numId w:val="3"/>
@@ -14163,7 +14197,7 @@
   </w:style>
   <w:style w:type="numbering" w:customStyle="1" w:styleId="WWNum7">
     <w:name w:val="WWNum7"/>
-    <w:basedOn w:val="NoList"/>
+    <w:basedOn w:val="Aucuneliste"/>
     <w:pPr>
       <w:numPr>
         <w:numId w:val="4"/>
@@ -14172,7 +14206,7 @@
   </w:style>
   <w:style w:type="paragraph" w:customStyle="1" w:styleId="Alinangatif">
     <w:name w:val="Alinéa négatif"/>
-    <w:basedOn w:val="BodyText"/>
+    <w:basedOn w:val="Corpsdetexte"/>
     <w:qFormat/>
     <w:rsid w:val="001148A1"/>
     <w:pPr>
@@ -14194,10 +14228,10 @@
       <w:lang w:eastAsia="hi-IN"/>
     </w:rPr>
   </w:style>
-  <w:style w:type="paragraph" w:styleId="BodyText">
+  <w:style w:type="paragraph" w:styleId="Corpsdetexte">
     <w:name w:val="Body Text"/>
     <w:basedOn w:val="Normal"/>
-    <w:link w:val="BodyTextChar"/>
+    <w:link w:val="CorpsdetexteCar"/>
     <w:uiPriority w:val="99"/>
     <w:semiHidden/>
     <w:unhideWhenUsed/>
@@ -14209,10 +14243,10 @@
       <w:szCs w:val="21"/>
     </w:rPr>
   </w:style>
-  <w:style w:type="character" w:customStyle="1" w:styleId="BodyTextChar">
-    <w:name w:val="Body Text Char"/>
-    <w:basedOn w:val="DefaultParagraphFont"/>
-    <w:link w:val="BodyText"/>
+  <w:style w:type="character" w:customStyle="1" w:styleId="CorpsdetexteCar">
+    <w:name w:val="Corps de texte Car"/>
+    <w:basedOn w:val="Policepardfaut"/>
+    <w:link w:val="Corpsdetexte"/>
     <w:uiPriority w:val="99"/>
     <w:semiHidden/>
     <w:rsid w:val="001148A1"/>
@@ -14257,7 +14291,7 @@
   </w:style>
   <w:style w:type="paragraph" w:customStyle="1" w:styleId="CommentText1">
     <w:name w:val="Comment Text1"/>
-    <w:basedOn w:val="BodyText"/>
+    <w:basedOn w:val="Corpsdetexte"/>
     <w:qFormat/>
     <w:rsid w:val="001148A1"/>
     <w:pPr>
@@ -14328,7 +14362,7 @@
   </w:style>
   <w:style w:type="paragraph" w:customStyle="1" w:styleId="Contenuducadre">
     <w:name w:val="Contenu du cadre"/>
-    <w:basedOn w:val="BodyText"/>
+    <w:basedOn w:val="Corpsdetexte"/>
     <w:qFormat/>
     <w:rsid w:val="001148A1"/>
     <w:pPr>
@@ -14346,7 +14380,7 @@
       <w:lang w:eastAsia="hi-IN"/>
     </w:rPr>
   </w:style>
-  <w:style w:type="character" w:styleId="EndnoteReference">
+  <w:style w:type="character" w:styleId="Appeldenotedefin">
     <w:name w:val="endnote reference"/>
     <w:qFormat/>
     <w:rsid w:val="001148A1"/>
@@ -14354,10 +14388,10 @@
       <w:vertAlign w:val="superscript"/>
     </w:rPr>
   </w:style>
-  <w:style w:type="paragraph" w:styleId="EndnoteText">
+  <w:style w:type="paragraph" w:styleId="Notedefin">
     <w:name w:val="endnote text"/>
     <w:basedOn w:val="Normal"/>
-    <w:link w:val="EndnoteTextChar"/>
+    <w:link w:val="NotedefinCar"/>
     <w:qFormat/>
     <w:rsid w:val="001148A1"/>
     <w:pPr>
@@ -14374,10 +14408,10 @@
       <w:lang w:eastAsia="hi-IN"/>
     </w:rPr>
   </w:style>
-  <w:style w:type="character" w:customStyle="1" w:styleId="EndnoteTextChar">
-    <w:name w:val="Endnote Text Char"/>
-    <w:basedOn w:val="DefaultParagraphFont"/>
-    <w:link w:val="EndnoteText"/>
+  <w:style w:type="character" w:customStyle="1" w:styleId="NotedefinCar">
+    <w:name w:val="Note de fin Car"/>
+    <w:basedOn w:val="Policepardfaut"/>
+    <w:link w:val="Notedefin"/>
     <w:rsid w:val="001148A1"/>
     <w:rPr>
       <w:color w:val="00000A"/>
@@ -14387,7 +14421,7 @@
       <w:lang w:eastAsia="hi-IN"/>
     </w:rPr>
   </w:style>
-  <w:style w:type="character" w:styleId="FootnoteReference">
+  <w:style w:type="character" w:styleId="Appelnotedebasdep">
     <w:name w:val="footnote reference"/>
     <w:qFormat/>
     <w:rsid w:val="001148A1"/>
@@ -14395,10 +14429,10 @@
       <w:vertAlign w:val="superscript"/>
     </w:rPr>
   </w:style>
-  <w:style w:type="paragraph" w:styleId="FootnoteText">
+  <w:style w:type="paragraph" w:styleId="Notedebasdepage">
     <w:name w:val="footnote text"/>
     <w:basedOn w:val="Normal"/>
-    <w:link w:val="FootnoteTextChar"/>
+    <w:link w:val="NotedebasdepageCar"/>
     <w:qFormat/>
     <w:rsid w:val="001148A1"/>
     <w:pPr>
@@ -14415,10 +14449,10 @@
       <w:lang w:eastAsia="hi-IN"/>
     </w:rPr>
   </w:style>
-  <w:style w:type="character" w:customStyle="1" w:styleId="FootnoteTextChar">
-    <w:name w:val="Footnote Text Char"/>
-    <w:basedOn w:val="DefaultParagraphFont"/>
-    <w:link w:val="FootnoteText"/>
+  <w:style w:type="character" w:customStyle="1" w:styleId="NotedebasdepageCar">
+    <w:name w:val="Note de bas de page Car"/>
+    <w:basedOn w:val="Policepardfaut"/>
+    <w:link w:val="Notedebasdepage"/>
     <w:rsid w:val="001148A1"/>
     <w:rPr>
       <w:color w:val="00000A"/>
@@ -14468,7 +14502,7 @@
   </w:style>
   <w:style w:type="paragraph" w:customStyle="1" w:styleId="ListBullet31">
     <w:name w:val="List Bullet 31"/>
-    <w:basedOn w:val="List"/>
+    <w:basedOn w:val="Liste"/>
     <w:rsid w:val="001148A1"/>
     <w:pPr>
       <w:autoSpaceDN/>
@@ -14484,7 +14518,7 @@
   </w:style>
   <w:style w:type="paragraph" w:customStyle="1" w:styleId="ListBullet41">
     <w:name w:val="List Bullet 41"/>
-    <w:basedOn w:val="List"/>
+    <w:basedOn w:val="Liste"/>
     <w:rsid w:val="001148A1"/>
     <w:pPr>
       <w:autoSpaceDN/>
@@ -14500,7 +14534,7 @@
   </w:style>
   <w:style w:type="paragraph" w:customStyle="1" w:styleId="ListNumber1">
     <w:name w:val="List Number1"/>
-    <w:basedOn w:val="List"/>
+    <w:basedOn w:val="Liste"/>
     <w:qFormat/>
     <w:rsid w:val="001148A1"/>
     <w:pPr>
@@ -14682,7 +14716,7 @@
   </w:style>
   <w:style w:type="paragraph" w:customStyle="1" w:styleId="Puce1fin">
     <w:name w:val="Puce 1 fin"/>
-    <w:basedOn w:val="List"/>
+    <w:basedOn w:val="Liste"/>
     <w:qFormat/>
     <w:rsid w:val="001148A1"/>
     <w:pPr>
@@ -14707,7 +14741,7 @@
   </w:style>
   <w:style w:type="paragraph" w:customStyle="1" w:styleId="Retraitdeliste">
     <w:name w:val="Retrait de liste"/>
-    <w:basedOn w:val="BodyText"/>
+    <w:basedOn w:val="Corpsdetexte"/>
     <w:qFormat/>
     <w:rsid w:val="001148A1"/>
     <w:pPr>
@@ -14758,10 +14792,10 @@
     <w:qFormat/>
     <w:rsid w:val="001148A1"/>
   </w:style>
-  <w:style w:type="paragraph" w:customStyle="1" w:styleId="Titre">
-    <w:name w:val="Titre"/>
+  <w:style w:type="paragraph" w:customStyle="1" w:styleId="Titre10">
+    <w:name w:val="Titre1"/>
     <w:basedOn w:val="Normal"/>
-    <w:next w:val="BodyText"/>
+    <w:next w:val="Corpsdetexte"/>
     <w:qFormat/>
     <w:rsid w:val="001148A1"/>
     <w:pPr>
@@ -14795,7 +14829,7 @@
   </w:style>
   <w:style w:type="paragraph" w:customStyle="1" w:styleId="TOAHeading1">
     <w:name w:val="TOA Heading1"/>
-    <w:basedOn w:val="Titre"/>
+    <w:basedOn w:val="Titre10"/>
     <w:qFormat/>
     <w:rsid w:val="001148A1"/>
     <w:pPr>
@@ -14810,7 +14844,7 @@
       <w:szCs w:val="32"/>
     </w:rPr>
   </w:style>
-  <w:style w:type="paragraph" w:styleId="TOC1">
+  <w:style w:type="paragraph" w:styleId="TM1">
     <w:name w:val="toc 1"/>
     <w:basedOn w:val="Index"/>
     <w:uiPriority w:val="39"/>
@@ -14832,7 +14866,7 @@
       <w:lang w:eastAsia="hi-IN"/>
     </w:rPr>
   </w:style>
-  <w:style w:type="paragraph" w:styleId="TOC2">
+  <w:style w:type="paragraph" w:styleId="TM2">
     <w:name w:val="toc 2"/>
     <w:basedOn w:val="Index"/>
     <w:uiPriority w:val="39"/>
@@ -14875,10 +14909,10 @@
       <w:lang w:eastAsia="fr-LU" w:bidi="ar-SA"/>
     </w:rPr>
   </w:style>
-  <w:style w:type="character" w:customStyle="1" w:styleId="Heading5Char">
-    <w:name w:val="Heading 5 Char"/>
-    <w:basedOn w:val="DefaultParagraphFont"/>
-    <w:link w:val="Heading5"/>
+  <w:style w:type="character" w:customStyle="1" w:styleId="Titre5Car">
+    <w:name w:val="Titre 5 Car"/>
+    <w:basedOn w:val="Policepardfaut"/>
+    <w:link w:val="Titre5"/>
     <w:uiPriority w:val="9"/>
     <w:semiHidden/>
     <w:rsid w:val="00FA58BB"/>
@@ -14888,10 +14922,10 @@
       <w:szCs w:val="21"/>
     </w:rPr>
   </w:style>
-  <w:style w:type="character" w:customStyle="1" w:styleId="Heading6Char">
-    <w:name w:val="Heading 6 Char"/>
-    <w:basedOn w:val="DefaultParagraphFont"/>
-    <w:link w:val="Heading6"/>
+  <w:style w:type="character" w:customStyle="1" w:styleId="Titre6Car">
+    <w:name w:val="Titre 6 Car"/>
+    <w:basedOn w:val="Policepardfaut"/>
+    <w:link w:val="Titre6"/>
     <w:uiPriority w:val="9"/>
     <w:semiHidden/>
     <w:rsid w:val="00FA58BB"/>
@@ -14901,10 +14935,10 @@
       <w:szCs w:val="21"/>
     </w:rPr>
   </w:style>
-  <w:style w:type="character" w:customStyle="1" w:styleId="Heading7Char">
-    <w:name w:val="Heading 7 Char"/>
-    <w:basedOn w:val="DefaultParagraphFont"/>
-    <w:link w:val="Heading7"/>
+  <w:style w:type="character" w:customStyle="1" w:styleId="Titre7Car">
+    <w:name w:val="Titre 7 Car"/>
+    <w:basedOn w:val="Policepardfaut"/>
+    <w:link w:val="Titre7"/>
     <w:uiPriority w:val="9"/>
     <w:semiHidden/>
     <w:rsid w:val="00FA58BB"/>
@@ -14916,10 +14950,10 @@
       <w:szCs w:val="21"/>
     </w:rPr>
   </w:style>
-  <w:style w:type="character" w:customStyle="1" w:styleId="Heading8Char">
-    <w:name w:val="Heading 8 Char"/>
-    <w:basedOn w:val="DefaultParagraphFont"/>
-    <w:link w:val="Heading8"/>
+  <w:style w:type="character" w:customStyle="1" w:styleId="Titre8Car">
+    <w:name w:val="Titre 8 Car"/>
+    <w:basedOn w:val="Policepardfaut"/>
+    <w:link w:val="Titre8"/>
     <w:uiPriority w:val="9"/>
     <w:semiHidden/>
     <w:rsid w:val="00FA58BB"/>
@@ -14930,10 +14964,10 @@
       <w:szCs w:val="19"/>
     </w:rPr>
   </w:style>
-  <w:style w:type="character" w:customStyle="1" w:styleId="Heading9Char">
-    <w:name w:val="Heading 9 Char"/>
-    <w:basedOn w:val="DefaultParagraphFont"/>
-    <w:link w:val="Heading9"/>
+  <w:style w:type="character" w:customStyle="1" w:styleId="Titre9Car">
+    <w:name w:val="Titre 9 Car"/>
+    <w:basedOn w:val="Policepardfaut"/>
+    <w:link w:val="Titre9"/>
     <w:uiPriority w:val="9"/>
     <w:semiHidden/>
     <w:rsid w:val="00FA58BB"/>
@@ -14946,9 +14980,9 @@
       <w:szCs w:val="19"/>
     </w:rPr>
   </w:style>
-  <w:style w:type="table" w:styleId="TableGrid">
+  <w:style w:type="table" w:styleId="Grilledutableau">
     <w:name w:val="Table Grid"/>
-    <w:basedOn w:val="TableNormal"/>
+    <w:basedOn w:val="TableauNormal"/>
     <w:uiPriority w:val="39"/>
     <w:rsid w:val="009942E3"/>
     <w:tblPr>
@@ -15231,7 +15265,7 @@
 </file>
 
 <file path=customXml/itemProps1.xml><?xml version="1.0" encoding="utf-8"?>
-<ds:datastoreItem xmlns:ds="http://schemas.openxmlformats.org/officeDocument/2006/customXml" ds:itemID="{B50045A4-AD52-4AF9-9C6B-23B97BD32807}">
+<ds:datastoreItem xmlns:ds="http://schemas.openxmlformats.org/officeDocument/2006/customXml" ds:itemID="{CE2435C8-CEC9-49F0-A7D6-6DFE90AE6800}">
   <ds:schemaRefs>
     <ds:schemaRef ds:uri="http://schemas.openxmlformats.org/officeDocument/2006/bibliography"/>
   </ds:schemaRefs>

</xml_diff>